<commit_message>
make a lot of new functions
</commit_message>
<xml_diff>
--- a/智能农业手机客户端接口.docx
+++ b/智能农业手机客户端接口.docx
@@ -2141,29 +2141,113 @@
     <w:p>
       <w:pPr>
         <w:ind w:left="420" w:firstLine="420"/>
+        <w:rPr>
+          <w:rFonts w:hint="eastAsia"/>
+          <w:color w:val="FF0000"/>
+        </w:rPr>
       </w:pPr>
       <w:r>
+        <w:rPr>
+          <w:color w:val="FF0000"/>
+        </w:rPr>
         <w:t>"</w:t>
       </w:r>
       <w:proofErr w:type="spellStart"/>
       <w:r>
+        <w:rPr>
+          <w:color w:val="FF0000"/>
+        </w:rPr>
         <w:t>cmdList</w:t>
       </w:r>
       <w:proofErr w:type="spellEnd"/>
       <w:r>
-        <w:t>": {"0": "</w:t>
-      </w:r>
-      <w:r>
+        <w:rPr>
+          <w:color w:val="FF0000"/>
+        </w:rPr>
+        <w:t xml:space="preserve">": </w:t>
+      </w:r>
+      <w:r>
+        <w:rPr>
+          <w:rFonts w:hint="eastAsia"/>
+          <w:color w:val="FF0000"/>
+        </w:rPr>
+        <w:t>[[</w:t>
+      </w:r>
+      <w:r>
+        <w:rPr>
+          <w:color w:val="FF0000"/>
+        </w:rPr>
+        <w:t>0</w:t>
+      </w:r>
+      <w:r>
+        <w:rPr>
+          <w:rFonts w:hint="eastAsia"/>
+          <w:color w:val="FF0000"/>
+        </w:rPr>
+        <w:t>,</w:t>
+      </w:r>
+      <w:r>
+        <w:rPr>
+          <w:color w:val="FF0000"/>
+        </w:rPr>
+        <w:t xml:space="preserve"> "</w:t>
+      </w:r>
+      <w:r>
+        <w:rPr>
+          <w:color w:val="FF0000"/>
+        </w:rPr>
         <w:t>关</w:t>
       </w:r>
       <w:r>
-        <w:t>", "8": "</w:t>
-      </w:r>
-      <w:r>
+        <w:rPr>
+          <w:color w:val="FF0000"/>
+        </w:rPr>
+        <w:t>"</w:t>
+      </w:r>
+      <w:r>
+        <w:rPr>
+          <w:rFonts w:hint="eastAsia"/>
+          <w:color w:val="FF0000"/>
+        </w:rPr>
+        <w:t>]</w:t>
+      </w:r>
+      <w:r>
+        <w:rPr>
+          <w:color w:val="FF0000"/>
+        </w:rPr>
+        <w:t xml:space="preserve">, </w:t>
+      </w:r>
+      <w:r>
+        <w:rPr>
+          <w:rFonts w:hint="eastAsia"/>
+          <w:color w:val="FF0000"/>
+        </w:rPr>
+        <w:t>[</w:t>
+      </w:r>
+      <w:r>
+        <w:rPr>
+          <w:color w:val="FF0000"/>
+        </w:rPr>
+        <w:t>8: "</w:t>
+      </w:r>
+      <w:r>
+        <w:rPr>
+          <w:color w:val="FF0000"/>
+        </w:rPr>
         <w:t>开</w:t>
       </w:r>
       <w:r>
-        <w:t>"}</w:t>
+        <w:rPr>
+          <w:color w:val="FF0000"/>
+        </w:rPr>
+        <w:t>"</w:t>
+      </w:r>
+      <w:r>
+        <w:rPr>
+          <w:rFonts w:hint="eastAsia"/>
+          <w:color w:val="FF0000"/>
+        </w:rPr>
+        <w:t>]]</w:t>
       </w:r>
     </w:p>
     <w:p>
@@ -2337,11 +2421,6 @@
       </w:r>
     </w:p>
     <w:p>
-      <w:pPr>
-        <w:rPr>
-          <w:rFonts w:hint="eastAsia"/>
-        </w:rPr>
-      </w:pPr>
       <w:r>
         <w:t xml:space="preserve">        "</w:t>
       </w:r>
@@ -2384,33 +2463,113 @@
     <w:p>
       <w:pPr>
         <w:ind w:left="420" w:firstLine="420"/>
+        <w:rPr>
+          <w:rFonts w:hint="eastAsia"/>
+          <w:color w:val="FF0000"/>
+        </w:rPr>
       </w:pPr>
       <w:r>
+        <w:rPr>
+          <w:color w:val="FF0000"/>
+        </w:rPr>
         <w:t>"</w:t>
       </w:r>
-      <w:bookmarkStart w:id="19" w:name="OLE_LINK24"/>
-      <w:bookmarkStart w:id="20" w:name="OLE_LINK25"/>
       <w:proofErr w:type="spellStart"/>
       <w:r>
+        <w:rPr>
+          <w:color w:val="FF0000"/>
+        </w:rPr>
         <w:t>cmdList</w:t>
       </w:r>
-      <w:bookmarkEnd w:id="19"/>
-      <w:bookmarkEnd w:id="20"/>
       <w:proofErr w:type="spellEnd"/>
       <w:r>
-        <w:t>": {"0": "</w:t>
-      </w:r>
-      <w:r>
+        <w:rPr>
+          <w:color w:val="FF0000"/>
+        </w:rPr>
+        <w:t xml:space="preserve">": </w:t>
+      </w:r>
+      <w:r>
+        <w:rPr>
+          <w:rFonts w:hint="eastAsia"/>
+          <w:color w:val="FF0000"/>
+        </w:rPr>
+        <w:t>[[</w:t>
+      </w:r>
+      <w:r>
+        <w:rPr>
+          <w:color w:val="FF0000"/>
+        </w:rPr>
+        <w:t>0</w:t>
+      </w:r>
+      <w:r>
+        <w:rPr>
+          <w:rFonts w:hint="eastAsia"/>
+          <w:color w:val="FF0000"/>
+        </w:rPr>
+        <w:t>,</w:t>
+      </w:r>
+      <w:r>
+        <w:rPr>
+          <w:color w:val="FF0000"/>
+        </w:rPr>
+        <w:t xml:space="preserve"> "</w:t>
+      </w:r>
+      <w:r>
+        <w:rPr>
+          <w:color w:val="FF0000"/>
+        </w:rPr>
         <w:t>关</w:t>
       </w:r>
       <w:r>
-        <w:t>", "8": "</w:t>
-      </w:r>
-      <w:r>
+        <w:rPr>
+          <w:color w:val="FF0000"/>
+        </w:rPr>
+        <w:t>"</w:t>
+      </w:r>
+      <w:r>
+        <w:rPr>
+          <w:rFonts w:hint="eastAsia"/>
+          <w:color w:val="FF0000"/>
+        </w:rPr>
+        <w:t>]</w:t>
+      </w:r>
+      <w:r>
+        <w:rPr>
+          <w:color w:val="FF0000"/>
+        </w:rPr>
+        <w:t xml:space="preserve">, </w:t>
+      </w:r>
+      <w:r>
+        <w:rPr>
+          <w:rFonts w:hint="eastAsia"/>
+          <w:color w:val="FF0000"/>
+        </w:rPr>
+        <w:t>[</w:t>
+      </w:r>
+      <w:r>
+        <w:rPr>
+          <w:color w:val="FF0000"/>
+        </w:rPr>
+        <w:t>8: "</w:t>
+      </w:r>
+      <w:r>
+        <w:rPr>
+          <w:color w:val="FF0000"/>
+        </w:rPr>
         <w:t>开</w:t>
       </w:r>
       <w:r>
-        <w:t>"}</w:t>
+        <w:rPr>
+          <w:color w:val="FF0000"/>
+        </w:rPr>
+        <w:t>"</w:t>
+      </w:r>
+      <w:r>
+        <w:rPr>
+          <w:rFonts w:hint="eastAsia"/>
+          <w:color w:val="FF0000"/>
+        </w:rPr>
+        <w:t>]]</w:t>
       </w:r>
     </w:p>
     <w:p>
@@ -2503,8 +2662,8 @@
       </w:r>
     </w:p>
     <w:p>
-      <w:bookmarkStart w:id="21" w:name="OLE_LINK11"/>
-      <w:bookmarkStart w:id="22" w:name="OLE_LINK12"/>
+      <w:bookmarkStart w:id="19" w:name="OLE_LINK11"/>
+      <w:bookmarkStart w:id="20" w:name="OLE_LINK12"/>
       <w:r>
         <w:rPr>
           <w:rFonts w:hint="eastAsia"/>
@@ -2659,8 +2818,8 @@
         <w:t>回应：</w:t>
       </w:r>
     </w:p>
-    <w:bookmarkEnd w:id="21"/>
-    <w:bookmarkEnd w:id="22"/>
+    <w:bookmarkEnd w:id="19"/>
+    <w:bookmarkEnd w:id="20"/>
     <w:p>
       <w:pPr>
         <w:ind w:left="420" w:firstLine="420"/>
@@ -2760,8 +2919,8 @@
           <w:numId w:val="1"/>
         </w:numPr>
       </w:pPr>
-      <w:bookmarkStart w:id="23" w:name="OLE_LINK13"/>
-      <w:bookmarkStart w:id="24" w:name="OLE_LINK14"/>
+      <w:bookmarkStart w:id="21" w:name="OLE_LINK13"/>
+      <w:bookmarkStart w:id="22" w:name="OLE_LINK14"/>
       <w:r>
         <w:rPr>
           <w:rFonts w:hint="eastAsia"/>
@@ -2769,8 +2928,8 @@
         <w:t>图表数据接口</w:t>
       </w:r>
     </w:p>
-    <w:bookmarkEnd w:id="23"/>
-    <w:bookmarkEnd w:id="24"/>
+    <w:bookmarkEnd w:id="21"/>
+    <w:bookmarkEnd w:id="22"/>
     <w:p>
       <w:r>
         <w:rPr>
@@ -4483,13 +4642,7 @@
         <w:t>}</w:t>
       </w:r>
     </w:p>
-    <w:p>
-      <w:pPr>
-        <w:rPr>
-          <w:rFonts w:hint="eastAsia"/>
-        </w:rPr>
-      </w:pPr>
-    </w:p>
+    <w:p/>
     <w:p>
       <w:pPr>
         <w:pStyle w:val="2"/>
@@ -4497,9 +4650,6 @@
           <w:ilvl w:val="0"/>
           <w:numId w:val="1"/>
         </w:numPr>
-        <w:rPr>
-          <w:rFonts w:hint="eastAsia"/>
-        </w:rPr>
       </w:pPr>
       <w:r>
         <w:rPr>
@@ -8414,7 +8564,7 @@
               <w:widowControl/>
               <w:jc w:val="right"/>
               <w:rPr>
-                <w:rFonts w:ascii="宋体" w:eastAsia="宋体" w:hAnsi="宋体" w:cs="宋体" w:hint="eastAsia"/>
+                <w:rFonts w:ascii="宋体" w:eastAsia="宋体" w:hAnsi="宋体" w:cs="宋体"/>
                 <w:color w:val="000000"/>
                 <w:kern w:val="0"/>
                 <w:sz w:val="22"/>
@@ -8450,7 +8600,7 @@
               <w:widowControl/>
               <w:jc w:val="left"/>
               <w:rPr>
-                <w:rFonts w:ascii="宋体" w:eastAsia="宋体" w:hAnsi="宋体" w:cs="宋体" w:hint="eastAsia"/>
+                <w:rFonts w:ascii="宋体" w:eastAsia="宋体" w:hAnsi="宋体" w:cs="宋体"/>
                 <w:color w:val="000000"/>
                 <w:kern w:val="0"/>
                 <w:sz w:val="22"/>
@@ -8486,7 +8636,7 @@
               <w:widowControl/>
               <w:jc w:val="left"/>
               <w:rPr>
-                <w:rFonts w:ascii="宋体" w:eastAsia="宋体" w:hAnsi="宋体" w:cs="宋体" w:hint="eastAsia"/>
+                <w:rFonts w:ascii="宋体" w:eastAsia="宋体" w:hAnsi="宋体" w:cs="宋体"/>
                 <w:color w:val="000000"/>
                 <w:kern w:val="0"/>
                 <w:sz w:val="22"/>
@@ -8512,7 +8662,7 @@
               <w:widowControl/>
               <w:jc w:val="left"/>
               <w:rPr>
-                <w:rFonts w:ascii="宋体" w:eastAsia="宋体" w:hAnsi="宋体" w:cs="宋体" w:hint="eastAsia"/>
+                <w:rFonts w:ascii="宋体" w:eastAsia="宋体" w:hAnsi="宋体" w:cs="宋体"/>
                 <w:color w:val="000000"/>
                 <w:kern w:val="0"/>
                 <w:sz w:val="22"/>
@@ -8547,7 +8697,7 @@
               <w:widowControl/>
               <w:jc w:val="left"/>
               <w:rPr>
-                <w:rFonts w:ascii="宋体" w:eastAsia="宋体" w:hAnsi="宋体" w:cs="宋体" w:hint="eastAsia"/>
+                <w:rFonts w:ascii="宋体" w:eastAsia="宋体" w:hAnsi="宋体" w:cs="宋体"/>
                 <w:color w:val="000000"/>
                 <w:kern w:val="0"/>
                 <w:sz w:val="22"/>
@@ -8566,19 +8716,8 @@
         </w:tc>
       </w:tr>
     </w:tbl>
-    <w:p>
-      <w:pPr>
-        <w:rPr>
-          <w:rFonts w:hint="eastAsia"/>
-        </w:rPr>
-      </w:pPr>
-    </w:p>
-    <w:p>
-      <w:pPr>
-        <w:rPr>
-          <w:rFonts w:hint="eastAsia"/>
-        </w:rPr>
-      </w:pPr>
+    <w:p/>
+    <w:p>
       <w:r>
         <w:rPr>
           <w:rFonts w:hint="eastAsia"/>
@@ -8594,9 +8733,6 @@
           <w:numId w:val="2"/>
         </w:numPr>
         <w:ind w:firstLineChars="0"/>
-        <w:rPr>
-          <w:rFonts w:hint="eastAsia"/>
-        </w:rPr>
       </w:pPr>
       <w:r>
         <w:rPr>

</xml_diff>

<commit_message>
fix animation bugs, complete control pager
</commit_message>
<xml_diff>
--- a/智能农业手机客户端接口.docx
+++ b/智能农业手机客户端接口.docx
@@ -82,13 +82,8 @@
         <w:t>http://218.246.112.92/</w:t>
       </w:r>
       <w:r>
-        <w:t xml:space="preserve">dservice/ </w:t>
-      </w:r>
-      <w:proofErr w:type="spellStart"/>
-      <w:r>
-        <w:t>getCheckCodeImage</w:t>
-      </w:r>
-      <w:proofErr w:type="spellEnd"/>
+        <w:t>dservice/ getCheckCodeImage</w:t>
+      </w:r>
     </w:p>
     <w:p>
       <w:r>
@@ -199,11 +194,9 @@
       <w:r>
         <w:t>“</w:t>
       </w:r>
-      <w:proofErr w:type="spellStart"/>
       <w:r>
         <w:t>UserId</w:t>
       </w:r>
-      <w:proofErr w:type="spellEnd"/>
       <w:r>
         <w:t>”</w:t>
       </w:r>
@@ -222,11 +215,9 @@
         </w:rPr>
         <w:t>用户名</w:t>
       </w:r>
-      <w:proofErr w:type="gramStart"/>
       <w:r>
         <w:t>”</w:t>
       </w:r>
-      <w:proofErr w:type="gramEnd"/>
       <w:r>
         <w:rPr>
           <w:rFonts w:hint="eastAsia"/>
@@ -271,11 +262,9 @@
         </w:rPr>
         <w:t>密码</w:t>
       </w:r>
-      <w:proofErr w:type="gramStart"/>
       <w:r>
         <w:t>”</w:t>
       </w:r>
-      <w:proofErr w:type="gramEnd"/>
       <w:r>
         <w:rPr>
           <w:rFonts w:hint="eastAsia"/>
@@ -299,11 +288,9 @@
       <w:r>
         <w:t>“</w:t>
       </w:r>
-      <w:proofErr w:type="spellStart"/>
       <w:r>
         <w:t>CheckCode</w:t>
       </w:r>
-      <w:proofErr w:type="spellEnd"/>
       <w:r>
         <w:t>”</w:t>
       </w:r>
@@ -422,16 +409,8 @@
         <w:rPr>
           <w:rFonts w:hint="eastAsia"/>
         </w:rPr>
-        <w:t>为成功，</w:t>
-      </w:r>
-      <w:proofErr w:type="gramStart"/>
-      <w:r>
-        <w:rPr>
-          <w:rFonts w:hint="eastAsia"/>
-        </w:rPr>
-        <w:t>非零失败</w:t>
-      </w:r>
-      <w:proofErr w:type="gramEnd"/>
+        <w:t>为成功，非零失败</w:t>
+      </w:r>
     </w:p>
     <w:p>
       <w:r>
@@ -449,14 +428,12 @@
       <w:r>
         <w:t>“</w:t>
       </w:r>
-      <w:proofErr w:type="spellStart"/>
       <w:r>
         <w:rPr>
           <w:rFonts w:hint="eastAsia"/>
         </w:rPr>
         <w:t>ErrInfo</w:t>
       </w:r>
-      <w:proofErr w:type="spellEnd"/>
       <w:r>
         <w:t>”</w:t>
       </w:r>
@@ -475,11 +452,9 @@
         </w:rPr>
         <w:t>错误原因</w:t>
       </w:r>
-      <w:proofErr w:type="gramStart"/>
       <w:r>
         <w:t>”</w:t>
       </w:r>
-      <w:proofErr w:type="gramEnd"/>
       <w:r>
         <w:rPr>
           <w:rFonts w:hint="eastAsia"/>
@@ -638,16 +613,8 @@
         <w:rPr>
           <w:rFonts w:hint="eastAsia"/>
         </w:rPr>
-        <w:t>为成功，</w:t>
-      </w:r>
-      <w:proofErr w:type="gramStart"/>
-      <w:r>
-        <w:rPr>
-          <w:rFonts w:hint="eastAsia"/>
-        </w:rPr>
-        <w:t>非零失败</w:t>
-      </w:r>
-      <w:proofErr w:type="gramEnd"/>
+        <w:t>为成功，非零失败</w:t>
+      </w:r>
     </w:p>
     <w:p>
       <w:r>
@@ -780,16 +747,8 @@
         <w:rPr>
           <w:rFonts w:hint="eastAsia"/>
         </w:rPr>
-        <w:t>为成功，</w:t>
-      </w:r>
-      <w:proofErr w:type="gramStart"/>
-      <w:r>
-        <w:rPr>
-          <w:rFonts w:hint="eastAsia"/>
-        </w:rPr>
-        <w:t>非零失败</w:t>
-      </w:r>
-      <w:proofErr w:type="gramEnd"/>
+        <w:t>为成功，非零失败</w:t>
+      </w:r>
     </w:p>
     <w:p>
       <w:r>
@@ -888,126 +847,91 @@
       </w:r>
       <w:r>
         <w:tab/>
-        <w:t>"Status</w:t>
-      </w:r>
-      <w:proofErr w:type="gramStart"/>
-      <w:r>
-        <w:t>" :</w:t>
-      </w:r>
-      <w:proofErr w:type="gramEnd"/>
-      <w:r>
-        <w:t xml:space="preserve"> 0,</w:t>
-      </w:r>
-    </w:p>
-    <w:p>
-      <w:r>
-        <w:rPr>
-          <w:rFonts w:hint="eastAsia"/>
-        </w:rPr>
-        <w:tab/>
-      </w:r>
-      <w:r>
-        <w:tab/>
-        <w:t>"</w:t>
-      </w:r>
-      <w:proofErr w:type="spellStart"/>
-      <w:r>
-        <w:t>GroupList</w:t>
-      </w:r>
-      <w:proofErr w:type="spellEnd"/>
-      <w:proofErr w:type="gramStart"/>
-      <w:r>
-        <w:t>" :</w:t>
-      </w:r>
-      <w:proofErr w:type="gramEnd"/>
+        <w:t>"Status" : 0,</w:t>
+      </w:r>
+    </w:p>
+    <w:p>
+      <w:r>
+        <w:rPr>
+          <w:rFonts w:hint="eastAsia"/>
+        </w:rPr>
+        <w:tab/>
+      </w:r>
+      <w:r>
+        <w:tab/>
+        <w:t xml:space="preserve">"GroupList" : </w:t>
+      </w:r>
+    </w:p>
+    <w:p>
+      <w:r>
+        <w:rPr>
+          <w:rFonts w:hint="eastAsia"/>
+        </w:rPr>
+        <w:tab/>
+      </w:r>
+      <w:r>
+        <w:tab/>
+        <w:t xml:space="preserve">[ </w:t>
+      </w:r>
+    </w:p>
+    <w:p>
+      <w:r>
+        <w:rPr>
+          <w:rFonts w:hint="eastAsia"/>
+        </w:rPr>
+        <w:tab/>
+      </w:r>
+      <w:r>
+        <w:tab/>
+      </w:r>
+      <w:r>
+        <w:tab/>
+        <w:t xml:space="preserve">{ </w:t>
+      </w:r>
+    </w:p>
+    <w:p>
+      <w:r>
+        <w:rPr>
+          <w:rFonts w:hint="eastAsia"/>
+        </w:rPr>
+        <w:tab/>
+      </w:r>
+      <w:r>
+        <w:rPr>
+          <w:rFonts w:hint="eastAsia"/>
+        </w:rPr>
+        <w:tab/>
+      </w:r>
+      <w:r>
+        <w:rPr>
+          <w:rFonts w:hint="eastAsia"/>
+        </w:rPr>
+        <w:tab/>
+      </w:r>
+      <w:r>
+        <w:rPr>
+          <w:rFonts w:hint="eastAsia"/>
+        </w:rPr>
+        <w:tab/>
+        <w:t>"GroupDesc" : "</w:t>
+      </w:r>
+      <w:r>
+        <w:rPr>
+          <w:rFonts w:hint="eastAsia"/>
+        </w:rPr>
+        <w:t>测试</w:t>
+      </w:r>
+      <w:r>
+        <w:rPr>
+          <w:rFonts w:hint="eastAsia"/>
+        </w:rPr>
+        <w:t>1",</w:t>
+      </w:r>
+    </w:p>
+    <w:p>
       <w:r>
         <w:t xml:space="preserve"> </w:t>
       </w:r>
-    </w:p>
-    <w:p>
-      <w:r>
-        <w:rPr>
-          <w:rFonts w:hint="eastAsia"/>
-        </w:rPr>
-        <w:tab/>
-      </w:r>
-      <w:r>
-        <w:tab/>
-        <w:t xml:space="preserve">[ </w:t>
-      </w:r>
-    </w:p>
-    <w:p>
-      <w:r>
-        <w:rPr>
-          <w:rFonts w:hint="eastAsia"/>
-        </w:rPr>
-        <w:tab/>
-      </w:r>
-      <w:r>
-        <w:tab/>
-      </w:r>
-      <w:r>
-        <w:tab/>
-        <w:t xml:space="preserve">{ </w:t>
-      </w:r>
-    </w:p>
-    <w:p>
-      <w:r>
-        <w:rPr>
-          <w:rFonts w:hint="eastAsia"/>
-        </w:rPr>
-        <w:tab/>
-      </w:r>
-      <w:r>
-        <w:rPr>
-          <w:rFonts w:hint="eastAsia"/>
-        </w:rPr>
-        <w:tab/>
-      </w:r>
-      <w:r>
-        <w:rPr>
-          <w:rFonts w:hint="eastAsia"/>
-        </w:rPr>
-        <w:tab/>
-      </w:r>
-      <w:r>
-        <w:rPr>
-          <w:rFonts w:hint="eastAsia"/>
-        </w:rPr>
-        <w:tab/>
-        <w:t>"</w:t>
-      </w:r>
-      <w:proofErr w:type="spellStart"/>
-      <w:r>
-        <w:rPr>
-          <w:rFonts w:hint="eastAsia"/>
-        </w:rPr>
-        <w:t>GroupDesc</w:t>
-      </w:r>
-      <w:proofErr w:type="spellEnd"/>
-      <w:r>
-        <w:rPr>
-          <w:rFonts w:hint="eastAsia"/>
-        </w:rPr>
-        <w:t>" : "</w:t>
-      </w:r>
-      <w:r>
-        <w:rPr>
-          <w:rFonts w:hint="eastAsia"/>
-        </w:rPr>
-        <w:t>测试</w:t>
-      </w:r>
-      <w:r>
-        <w:rPr>
-          <w:rFonts w:hint="eastAsia"/>
-        </w:rPr>
-        <w:t>1",</w:t>
-      </w:r>
-    </w:p>
-    <w:p>
-      <w:r>
-        <w:t xml:space="preserve"> </w:t>
-      </w:r>
       <w:r>
         <w:rPr>
           <w:rFonts w:hint="eastAsia"/>
@@ -1030,20 +954,7 @@
         <w:tab/>
       </w:r>
       <w:r>
-        <w:t>"</w:t>
-      </w:r>
-      <w:proofErr w:type="spellStart"/>
-      <w:r>
-        <w:t>GroupId</w:t>
-      </w:r>
-      <w:proofErr w:type="spellEnd"/>
-      <w:proofErr w:type="gramStart"/>
-      <w:r>
-        <w:t>" :</w:t>
-      </w:r>
-      <w:proofErr w:type="gramEnd"/>
-      <w:r>
-        <w:t xml:space="preserve"> 1,</w:t>
+        <w:t>"GroupId" : 1,</w:t>
       </w:r>
     </w:p>
     <w:p>
@@ -1072,21 +983,7 @@
         <w:rPr>
           <w:rFonts w:hint="eastAsia"/>
         </w:rPr>
-        <w:t>"</w:t>
-      </w:r>
-      <w:proofErr w:type="spellStart"/>
-      <w:r>
-        <w:rPr>
-          <w:rFonts w:hint="eastAsia"/>
-        </w:rPr>
-        <w:t>GroupName</w:t>
-      </w:r>
-      <w:proofErr w:type="spellEnd"/>
-      <w:r>
-        <w:rPr>
-          <w:rFonts w:hint="eastAsia"/>
-        </w:rPr>
-        <w:t>" : "</w:t>
+        <w:t>"GroupName" : "</w:t>
       </w:r>
       <w:r>
         <w:rPr>
@@ -1164,21 +1061,7 @@
         <w:rPr>
           <w:rFonts w:hint="eastAsia"/>
         </w:rPr>
-        <w:t>"</w:t>
-      </w:r>
-      <w:proofErr w:type="spellStart"/>
-      <w:r>
-        <w:rPr>
-          <w:rFonts w:hint="eastAsia"/>
-        </w:rPr>
-        <w:t>GroupDesc</w:t>
-      </w:r>
-      <w:proofErr w:type="spellEnd"/>
-      <w:r>
-        <w:rPr>
-          <w:rFonts w:hint="eastAsia"/>
-        </w:rPr>
-        <w:t>" : "</w:t>
+        <w:t>"GroupDesc" : "</w:t>
       </w:r>
       <w:r>
         <w:rPr>
@@ -1228,20 +1111,7 @@
         <w:tab/>
       </w:r>
       <w:r>
-        <w:t>"</w:t>
-      </w:r>
-      <w:proofErr w:type="spellStart"/>
-      <w:r>
-        <w:t>GroupId</w:t>
-      </w:r>
-      <w:proofErr w:type="spellEnd"/>
-      <w:proofErr w:type="gramStart"/>
-      <w:r>
-        <w:t>" :</w:t>
-      </w:r>
-      <w:proofErr w:type="gramEnd"/>
-      <w:r>
-        <w:t xml:space="preserve"> 2,</w:t>
+        <w:t>"GroupId" : 2,</w:t>
       </w:r>
     </w:p>
     <w:p>
@@ -1276,21 +1146,7 @@
         <w:rPr>
           <w:rFonts w:hint="eastAsia"/>
         </w:rPr>
-        <w:t>"</w:t>
-      </w:r>
-      <w:proofErr w:type="spellStart"/>
-      <w:r>
-        <w:rPr>
-          <w:rFonts w:hint="eastAsia"/>
-        </w:rPr>
-        <w:t>GroupName</w:t>
-      </w:r>
-      <w:proofErr w:type="spellEnd"/>
-      <w:r>
-        <w:rPr>
-          <w:rFonts w:hint="eastAsia"/>
-        </w:rPr>
-        <w:t>" : "</w:t>
+        <w:t>"GroupName" : "</w:t>
       </w:r>
       <w:r>
         <w:rPr>
@@ -1434,28 +1290,12 @@
         <w:ind w:firstLine="420"/>
       </w:pPr>
       <w:r>
-        <w:t>{ "</w:t>
-      </w:r>
-      <w:proofErr w:type="spellStart"/>
-      <w:r>
-        <w:t>DataList</w:t>
-      </w:r>
-      <w:proofErr w:type="spellEnd"/>
-      <w:r>
-        <w:t xml:space="preserve">" : [ { </w:t>
+        <w:t xml:space="preserve">{ "DataList" : [ { </w:t>
       </w:r>
       <w:bookmarkStart w:id="13" w:name="OLE_LINK15"/>
       <w:bookmarkStart w:id="14" w:name="OLE_LINK16"/>
       <w:r>
-        <w:t>"</w:t>
-      </w:r>
-      <w:proofErr w:type="spellStart"/>
-      <w:r>
-        <w:t>AlarmStatus</w:t>
-      </w:r>
-      <w:proofErr w:type="spellEnd"/>
-      <w:r>
-        <w:t>" : "1",</w:t>
+        <w:t>"AlarmStatus" : "1",</w:t>
       </w:r>
       <w:bookmarkStart w:id="15" w:name="OLE_LINK5"/>
       <w:bookmarkStart w:id="16" w:name="OLE_LINK6"/>
@@ -1518,30 +1358,8 @@
         <w:rPr>
           <w:rFonts w:hint="eastAsia"/>
         </w:rPr>
-        <w:t xml:space="preserve">        "</w:t>
-      </w:r>
-      <w:proofErr w:type="spellStart"/>
-      <w:r>
-        <w:rPr>
-          <w:rFonts w:hint="eastAsia"/>
-        </w:rPr>
-        <w:t>DeviceName</w:t>
-      </w:r>
-      <w:proofErr w:type="spellEnd"/>
-      <w:r>
-        <w:rPr>
-          <w:rFonts w:hint="eastAsia"/>
-        </w:rPr>
-        <w:t>" : "</w:t>
-      </w:r>
-      <w:proofErr w:type="spellStart"/>
-      <w:r>
-        <w:rPr>
-          <w:rFonts w:hint="eastAsia"/>
-        </w:rPr>
-        <w:t>ZigWSN</w:t>
-      </w:r>
-      <w:proofErr w:type="spellEnd"/>
+        <w:t xml:space="preserve">        "DeviceName" : "ZigWSN</w:t>
+      </w:r>
       <w:r>
         <w:rPr>
           <w:rFonts w:hint="eastAsia"/>
@@ -1572,21 +1390,7 @@
         <w:rPr>
           <w:rFonts w:hint="eastAsia"/>
         </w:rPr>
-        <w:t xml:space="preserve">        "</w:t>
-      </w:r>
-      <w:proofErr w:type="spellStart"/>
-      <w:r>
-        <w:rPr>
-          <w:rFonts w:hint="eastAsia"/>
-        </w:rPr>
-        <w:t>QuotaName</w:t>
-      </w:r>
-      <w:proofErr w:type="spellEnd"/>
-      <w:r>
-        <w:rPr>
-          <w:rFonts w:hint="eastAsia"/>
-        </w:rPr>
-        <w:t>" : "</w:t>
+        <w:t xml:space="preserve">        "QuotaName" : "</w:t>
       </w:r>
       <w:r>
         <w:rPr>
@@ -1603,28 +1407,12 @@
     </w:p>
     <w:p>
       <w:r>
-        <w:t xml:space="preserve">        "Timestamp</w:t>
-      </w:r>
-      <w:proofErr w:type="gramStart"/>
-      <w:r>
-        <w:t>" :</w:t>
-      </w:r>
-      <w:proofErr w:type="gramEnd"/>
-      <w:r>
-        <w:t xml:space="preserve"> "2013-02-25 23:02:44",</w:t>
-      </w:r>
-    </w:p>
-    <w:p>
-      <w:r>
-        <w:t xml:space="preserve">        "Value</w:t>
-      </w:r>
-      <w:proofErr w:type="gramStart"/>
-      <w:r>
-        <w:t>" :</w:t>
-      </w:r>
-      <w:proofErr w:type="gramEnd"/>
-      <w:r>
-        <w:t xml:space="preserve"> "9.20%"</w:t>
+        <w:t xml:space="preserve">        "Timestamp" : "2013-02-25 23:02:44",</w:t>
+      </w:r>
+    </w:p>
+    <w:p>
+      <w:r>
+        <w:t xml:space="preserve">        "Value" : "9.20%"</w:t>
       </w:r>
     </w:p>
     <w:p>
@@ -1634,15 +1422,7 @@
     </w:p>
     <w:p>
       <w:r>
-        <w:t xml:space="preserve">      { "</w:t>
-      </w:r>
-      <w:proofErr w:type="spellStart"/>
-      <w:r>
-        <w:t>AlarmStatus</w:t>
-      </w:r>
-      <w:proofErr w:type="spellEnd"/>
-      <w:r>
-        <w:t>" : "0",</w:t>
+        <w:t xml:space="preserve">      { "AlarmStatus" : "0",</w:t>
       </w:r>
       <w:r>
         <w:rPr>
@@ -1705,30 +1485,8 @@
         <w:rPr>
           <w:rFonts w:hint="eastAsia"/>
         </w:rPr>
-        <w:t xml:space="preserve">        "</w:t>
-      </w:r>
-      <w:proofErr w:type="spellStart"/>
-      <w:r>
-        <w:rPr>
-          <w:rFonts w:hint="eastAsia"/>
-        </w:rPr>
-        <w:t>DeviceName</w:t>
-      </w:r>
-      <w:proofErr w:type="spellEnd"/>
-      <w:r>
-        <w:rPr>
-          <w:rFonts w:hint="eastAsia"/>
-        </w:rPr>
-        <w:t>" : "</w:t>
-      </w:r>
-      <w:proofErr w:type="spellStart"/>
-      <w:r>
-        <w:rPr>
-          <w:rFonts w:hint="eastAsia"/>
-        </w:rPr>
-        <w:t>ZigWSN</w:t>
-      </w:r>
-      <w:proofErr w:type="spellEnd"/>
+        <w:t xml:space="preserve">        "DeviceName" : "ZigWSN</w:t>
+      </w:r>
       <w:r>
         <w:rPr>
           <w:rFonts w:hint="eastAsia"/>
@@ -1747,21 +1505,7 @@
         <w:rPr>
           <w:rFonts w:hint="eastAsia"/>
         </w:rPr>
-        <w:t xml:space="preserve">        "</w:t>
-      </w:r>
-      <w:proofErr w:type="spellStart"/>
-      <w:r>
-        <w:rPr>
-          <w:rFonts w:hint="eastAsia"/>
-        </w:rPr>
-        <w:t>QuotaName</w:t>
-      </w:r>
-      <w:proofErr w:type="spellEnd"/>
-      <w:r>
-        <w:rPr>
-          <w:rFonts w:hint="eastAsia"/>
-        </w:rPr>
-        <w:t>" : "</w:t>
+        <w:t xml:space="preserve">        "QuotaName" : "</w:t>
       </w:r>
       <w:r>
         <w:rPr>
@@ -1778,15 +1522,7 @@
     </w:p>
     <w:p>
       <w:r>
-        <w:t xml:space="preserve">        "Timestamp</w:t>
-      </w:r>
-      <w:proofErr w:type="gramStart"/>
-      <w:r>
-        <w:t>" :</w:t>
-      </w:r>
-      <w:proofErr w:type="gramEnd"/>
-      <w:r>
-        <w:t xml:space="preserve"> "2013-02-25 23:02:43",</w:t>
+        <w:t xml:space="preserve">        "Timestamp" : "2013-02-25 23:02:43",</w:t>
       </w:r>
     </w:p>
     <w:p>
@@ -1896,90 +1632,32 @@
       </w:r>
     </w:p>
     <w:p>
-      <w:proofErr w:type="gramStart"/>
-      <w:r>
-        <w:t>{ "</w:t>
-      </w:r>
-      <w:proofErr w:type="spellStart"/>
-      <w:proofErr w:type="gramEnd"/>
-      <w:r>
-        <w:t>SessionId</w:t>
-      </w:r>
-      <w:proofErr w:type="spellEnd"/>
-      <w:r>
-        <w:t>" : "03-00-9b-2a-4d-81-2b-51",</w:t>
-      </w:r>
-    </w:p>
-    <w:p>
-      <w:r>
-        <w:t xml:space="preserve">  "Status</w:t>
-      </w:r>
-      <w:proofErr w:type="gramStart"/>
-      <w:r>
-        <w:t>" :</w:t>
-      </w:r>
-      <w:proofErr w:type="gramEnd"/>
-      <w:r>
-        <w:t xml:space="preserve"> 0,</w:t>
-      </w:r>
-    </w:p>
-    <w:p>
-      <w:r>
-        <w:t xml:space="preserve">  "</w:t>
-      </w:r>
-      <w:proofErr w:type="gramStart"/>
-      <w:r>
-        <w:t>data</w:t>
-      </w:r>
-      <w:proofErr w:type="gramEnd"/>
-      <w:r>
-        <w:t>" : [ { "date" : "",</w:t>
-      </w:r>
-    </w:p>
-    <w:p>
-      <w:r>
-        <w:t xml:space="preserve">        "</w:t>
-      </w:r>
-      <w:proofErr w:type="spellStart"/>
-      <w:proofErr w:type="gramStart"/>
-      <w:r>
-        <w:t>deviceID</w:t>
-      </w:r>
-      <w:proofErr w:type="spellEnd"/>
-      <w:proofErr w:type="gramEnd"/>
-      <w:r>
-        <w:t>" : "dc:9f:26:01:00:4b:12:00",</w:t>
-      </w:r>
-    </w:p>
-    <w:p>
-      <w:r>
-        <w:rPr>
-          <w:rFonts w:hint="eastAsia"/>
-        </w:rPr>
-        <w:t xml:space="preserve">        "</w:t>
-      </w:r>
-      <w:proofErr w:type="spellStart"/>
-      <w:r>
-        <w:rPr>
-          <w:rFonts w:hint="eastAsia"/>
-        </w:rPr>
-        <w:t>deviceName</w:t>
-      </w:r>
-      <w:proofErr w:type="spellEnd"/>
-      <w:r>
-        <w:rPr>
-          <w:rFonts w:hint="eastAsia"/>
-        </w:rPr>
-        <w:t>" : "</w:t>
-      </w:r>
-      <w:proofErr w:type="spellStart"/>
-      <w:r>
-        <w:rPr>
-          <w:rFonts w:hint="eastAsia"/>
-        </w:rPr>
-        <w:t>ZigWSN</w:t>
-      </w:r>
-      <w:proofErr w:type="spellEnd"/>
+      <w:r>
+        <w:t>{ "SessionId" : "03-00-9b-2a-4d-81-2b-51",</w:t>
+      </w:r>
+    </w:p>
+    <w:p>
+      <w:r>
+        <w:t xml:space="preserve">  "Status" : 0,</w:t>
+      </w:r>
+    </w:p>
+    <w:p>
+      <w:r>
+        <w:t xml:space="preserve">  "data" : [ { "date" : "",</w:t>
+      </w:r>
+    </w:p>
+    <w:p>
+      <w:r>
+        <w:t xml:space="preserve">        "deviceID" : "dc:9f:26:01:00:4b:12:00",</w:t>
+      </w:r>
+    </w:p>
+    <w:p>
+      <w:r>
+        <w:rPr>
+          <w:rFonts w:hint="eastAsia"/>
+        </w:rPr>
+        <w:t xml:space="preserve">        "deviceName" : "ZigWSN</w:t>
+      </w:r>
       <w:r>
         <w:rPr>
           <w:rFonts w:hint="eastAsia"/>
@@ -2007,30 +1685,12 @@
     </w:p>
     <w:p>
       <w:r>
-        <w:t xml:space="preserve">        "</w:t>
-      </w:r>
-      <w:proofErr w:type="spellStart"/>
-      <w:proofErr w:type="gramStart"/>
-      <w:r>
-        <w:t>deviceTypeID</w:t>
-      </w:r>
-      <w:proofErr w:type="spellEnd"/>
-      <w:proofErr w:type="gramEnd"/>
-      <w:r>
-        <w:t>" : "ZWA-PC01-A",</w:t>
-      </w:r>
-    </w:p>
-    <w:p>
-      <w:r>
-        <w:t xml:space="preserve">        "</w:t>
-      </w:r>
-      <w:proofErr w:type="gramStart"/>
-      <w:r>
-        <w:t>num</w:t>
-      </w:r>
-      <w:proofErr w:type="gramEnd"/>
-      <w:r>
-        <w:t>" : 0,</w:t>
+        <w:t xml:space="preserve">        "deviceTypeID" : "ZWA-PC01-A",</w:t>
+      </w:r>
+    </w:p>
+    <w:p>
+      <w:r>
+        <w:t xml:space="preserve">        "num" : 0,</w:t>
       </w:r>
     </w:p>
     <w:p>
@@ -2065,30 +1725,12 @@
     </w:p>
     <w:p>
       <w:r>
-        <w:t xml:space="preserve">        "</w:t>
-      </w:r>
-      <w:proofErr w:type="spellStart"/>
-      <w:proofErr w:type="gramStart"/>
-      <w:r>
-        <w:t>quotaID</w:t>
-      </w:r>
-      <w:proofErr w:type="spellEnd"/>
-      <w:proofErr w:type="gramEnd"/>
-      <w:r>
-        <w:t>" : "12",</w:t>
-      </w:r>
-    </w:p>
-    <w:p>
-      <w:r>
-        <w:t xml:space="preserve">        "</w:t>
-      </w:r>
-      <w:proofErr w:type="gramStart"/>
-      <w:r>
-        <w:t>state</w:t>
-      </w:r>
-      <w:proofErr w:type="gramEnd"/>
-      <w:r>
-        <w:t>" : 2,</w:t>
+        <w:t xml:space="preserve">        "quotaID" : "12",</w:t>
+      </w:r>
+    </w:p>
+    <w:p>
+      <w:r>
+        <w:t xml:space="preserve">        "state" : 2,</w:t>
       </w:r>
       <w:r>
         <w:t xml:space="preserve"> </w:t>
@@ -2098,11 +1740,7 @@
     </w:p>
     <w:p>
       <w:r>
-        <w:t xml:space="preserve">        "</w:t>
-      </w:r>
-      <w:proofErr w:type="spellStart"/>
-      <w:r>
-        <w:t>state</w:t>
+        <w:t xml:space="preserve">        "state</w:t>
       </w:r>
       <w:r>
         <w:rPr>
@@ -2110,7 +1748,6 @@
         </w:rPr>
         <w:t>Desc</w:t>
       </w:r>
-      <w:proofErr w:type="spellEnd"/>
       <w:r>
         <w:t>" : “</w:t>
       </w:r>
@@ -2142,7 +1779,6 @@
       <w:pPr>
         <w:ind w:left="420" w:firstLine="420"/>
         <w:rPr>
-          <w:rFonts w:hint="eastAsia"/>
           <w:color w:val="FF0000"/>
         </w:rPr>
       </w:pPr>
@@ -2150,21 +1786,7 @@
         <w:rPr>
           <w:color w:val="FF0000"/>
         </w:rPr>
-        <w:t>"</w:t>
-      </w:r>
-      <w:proofErr w:type="spellStart"/>
-      <w:r>
-        <w:rPr>
-          <w:color w:val="FF0000"/>
-        </w:rPr>
-        <w:t>cmdList</w:t>
-      </w:r>
-      <w:proofErr w:type="spellEnd"/>
-      <w:r>
-        <w:rPr>
-          <w:color w:val="FF0000"/>
-        </w:rPr>
-        <w:t xml:space="preserve">": </w:t>
+        <w:t xml:space="preserve">"cmdList": </w:t>
       </w:r>
       <w:r>
         <w:rPr>
@@ -2255,15 +1877,7 @@
         <w:ind w:left="420" w:firstLine="420"/>
       </w:pPr>
       <w:r>
-        <w:t>"unit</w:t>
-      </w:r>
-      <w:proofErr w:type="gramStart"/>
-      <w:r>
-        <w:t>" :</w:t>
-      </w:r>
-      <w:proofErr w:type="gramEnd"/>
-      <w:r>
-        <w:t xml:space="preserve"> ""</w:t>
+        <w:t>"unit" : ""</w:t>
       </w:r>
     </w:p>
     <w:p>
@@ -2273,52 +1887,20 @@
     </w:p>
     <w:p>
       <w:r>
-        <w:t xml:space="preserve">      </w:t>
-      </w:r>
-      <w:proofErr w:type="gramStart"/>
-      <w:r>
-        <w:t>{ "</w:t>
-      </w:r>
-      <w:proofErr w:type="gramEnd"/>
-      <w:r>
-        <w:t>date" : "2013-02-25 23:09:24",</w:t>
-      </w:r>
-    </w:p>
-    <w:p>
-      <w:r>
-        <w:t xml:space="preserve">        "</w:t>
-      </w:r>
-      <w:proofErr w:type="spellStart"/>
-      <w:proofErr w:type="gramStart"/>
-      <w:r>
-        <w:t>deviceID</w:t>
-      </w:r>
-      <w:proofErr w:type="spellEnd"/>
-      <w:proofErr w:type="gramEnd"/>
-      <w:r>
-        <w:t>" : "78:d4:d4:01:00:4b:12:00",</w:t>
-      </w:r>
-    </w:p>
-    <w:p>
-      <w:r>
-        <w:rPr>
-          <w:rFonts w:hint="eastAsia"/>
-        </w:rPr>
-        <w:t xml:space="preserve">        "</w:t>
-      </w:r>
-      <w:proofErr w:type="spellStart"/>
-      <w:r>
-        <w:rPr>
-          <w:rFonts w:hint="eastAsia"/>
-        </w:rPr>
-        <w:t>deviceName</w:t>
-      </w:r>
-      <w:proofErr w:type="spellEnd"/>
-      <w:r>
-        <w:rPr>
-          <w:rFonts w:hint="eastAsia"/>
-        </w:rPr>
-        <w:t>" : "LED</w:t>
+        <w:t xml:space="preserve">      { "date" : "2013-02-25 23:09:24",</w:t>
+      </w:r>
+    </w:p>
+    <w:p>
+      <w:r>
+        <w:t xml:space="preserve">        "deviceID" : "78:d4:d4:01:00:4b:12:00",</w:t>
+      </w:r>
+    </w:p>
+    <w:p>
+      <w:r>
+        <w:rPr>
+          <w:rFonts w:hint="eastAsia"/>
+        </w:rPr>
+        <w:t xml:space="preserve">        "deviceName" : "LED</w:t>
       </w:r>
       <w:r>
         <w:rPr>
@@ -2335,30 +1917,12 @@
     </w:p>
     <w:p>
       <w:r>
-        <w:t xml:space="preserve">        "</w:t>
-      </w:r>
-      <w:proofErr w:type="spellStart"/>
-      <w:proofErr w:type="gramStart"/>
-      <w:r>
-        <w:t>deviceTypeID</w:t>
-      </w:r>
-      <w:proofErr w:type="spellEnd"/>
-      <w:proofErr w:type="gramEnd"/>
-      <w:r>
-        <w:t>" : "ZWA-RM01-A",</w:t>
-      </w:r>
-    </w:p>
-    <w:p>
-      <w:r>
-        <w:t xml:space="preserve">        "</w:t>
-      </w:r>
-      <w:proofErr w:type="gramStart"/>
-      <w:r>
-        <w:t>num</w:t>
-      </w:r>
-      <w:proofErr w:type="gramEnd"/>
-      <w:r>
-        <w:t>" : 0,</w:t>
+        <w:t xml:space="preserve">        "deviceTypeID" : "ZWA-RM01-A",</w:t>
+      </w:r>
+    </w:p>
+    <w:p>
+      <w:r>
+        <w:t xml:space="preserve">        "num" : 0,</w:t>
       </w:r>
     </w:p>
     <w:p>
@@ -2393,17 +1957,7 @@
     </w:p>
     <w:p>
       <w:r>
-        <w:t xml:space="preserve">        "</w:t>
-      </w:r>
-      <w:proofErr w:type="spellStart"/>
-      <w:proofErr w:type="gramStart"/>
-      <w:r>
-        <w:t>quotaID</w:t>
-      </w:r>
-      <w:proofErr w:type="spellEnd"/>
-      <w:proofErr w:type="gramEnd"/>
-      <w:r>
-        <w:t>" : "12",</w:t>
+        <w:t xml:space="preserve">        "quotaID" : "12",</w:t>
       </w:r>
     </w:p>
     <w:p>
@@ -2422,11 +1976,7 @@
     </w:p>
     <w:p>
       <w:r>
-        <w:t xml:space="preserve">        "</w:t>
-      </w:r>
-      <w:proofErr w:type="spellStart"/>
-      <w:r>
-        <w:t>state</w:t>
+        <w:t xml:space="preserve">        "state</w:t>
       </w:r>
       <w:r>
         <w:rPr>
@@ -2434,7 +1984,6 @@
         </w:rPr>
         <w:t>Desc</w:t>
       </w:r>
-      <w:proofErr w:type="spellEnd"/>
       <w:r>
         <w:t>" : “</w:t>
       </w:r>
@@ -2464,7 +2013,6 @@
       <w:pPr>
         <w:ind w:left="420" w:firstLine="420"/>
         <w:rPr>
-          <w:rFonts w:hint="eastAsia"/>
           <w:color w:val="FF0000"/>
         </w:rPr>
       </w:pPr>
@@ -2472,171 +2020,137 @@
         <w:rPr>
           <w:color w:val="FF0000"/>
         </w:rPr>
+        <w:t xml:space="preserve">"cmdList": </w:t>
+      </w:r>
+      <w:r>
+        <w:rPr>
+          <w:rFonts w:hint="eastAsia"/>
+          <w:color w:val="FF0000"/>
+        </w:rPr>
+        <w:t>[[</w:t>
+      </w:r>
+      <w:r>
+        <w:rPr>
+          <w:color w:val="FF0000"/>
+        </w:rPr>
+        <w:t>0</w:t>
+      </w:r>
+      <w:r>
+        <w:rPr>
+          <w:rFonts w:hint="eastAsia"/>
+          <w:color w:val="FF0000"/>
+        </w:rPr>
+        <w:t>,</w:t>
+      </w:r>
+      <w:r>
+        <w:rPr>
+          <w:color w:val="FF0000"/>
+        </w:rPr>
+        <w:t xml:space="preserve"> "</w:t>
+      </w:r>
+      <w:r>
+        <w:rPr>
+          <w:color w:val="FF0000"/>
+        </w:rPr>
+        <w:t>关</w:t>
+      </w:r>
+      <w:r>
+        <w:rPr>
+          <w:color w:val="FF0000"/>
+        </w:rPr>
         <w:t>"</w:t>
       </w:r>
-      <w:proofErr w:type="spellStart"/>
-      <w:r>
-        <w:rPr>
+      <w:r>
+        <w:rPr>
+          <w:rFonts w:hint="eastAsia"/>
           <w:color w:val="FF0000"/>
         </w:rPr>
-        <w:t>cmdList</w:t>
-      </w:r>
-      <w:proofErr w:type="spellEnd"/>
+        <w:t>]</w:t>
+      </w:r>
       <w:r>
         <w:rPr>
           <w:color w:val="FF0000"/>
         </w:rPr>
-        <w:t xml:space="preserve">": </w:t>
+        <w:t xml:space="preserve">, </w:t>
       </w:r>
       <w:r>
         <w:rPr>
           <w:rFonts w:hint="eastAsia"/>
           <w:color w:val="FF0000"/>
         </w:rPr>
-        <w:t>[[</w:t>
+        <w:t>[</w:t>
       </w:r>
       <w:r>
         <w:rPr>
           <w:color w:val="FF0000"/>
         </w:rPr>
-        <w:t>0</w:t>
-      </w:r>
-      <w:r>
-        <w:rPr>
-          <w:rFonts w:hint="eastAsia"/>
+        <w:t>8: "</w:t>
+      </w:r>
+      <w:r>
+        <w:rPr>
           <w:color w:val="FF0000"/>
         </w:rPr>
-        <w:t>,</w:t>
+        <w:t>开</w:t>
       </w:r>
       <w:r>
         <w:rPr>
           <w:color w:val="FF0000"/>
         </w:rPr>
-        <w:t xml:space="preserve"> "</w:t>
-      </w:r>
-      <w:r>
-        <w:rPr>
+        <w:t>"</w:t>
+      </w:r>
+      <w:r>
+        <w:rPr>
+          <w:rFonts w:hint="eastAsia"/>
           <w:color w:val="FF0000"/>
         </w:rPr>
-        <w:t>关</w:t>
-      </w:r>
-      <w:r>
+        <w:t>]]</w:t>
+      </w:r>
+    </w:p>
+    <w:p>
+      <w:r>
+        <w:t xml:space="preserve">        "unit" : ""</w:t>
+      </w:r>
+    </w:p>
+    <w:p>
+      <w:r>
+        <w:t xml:space="preserve">      }</w:t>
+      </w:r>
+    </w:p>
+    <w:p>
+      <w:r>
+        <w:t xml:space="preserve">    ],</w:t>
+      </w:r>
+    </w:p>
+    <w:p>
+      <w:r>
+        <w:t xml:space="preserve">  "groupID" : "2"</w:t>
+      </w:r>
+    </w:p>
+    <w:p>
+      <w:r>
+        <w:t>}</w:t>
+      </w:r>
+    </w:p>
+    <w:p>
+      <w:pPr>
         <w:rPr>
           <w:color w:val="FF0000"/>
         </w:rPr>
-        <w:t>"</w:t>
-      </w:r>
+      </w:pPr>
       <w:r>
         <w:rPr>
           <w:rFonts w:hint="eastAsia"/>
           <w:color w:val="FF0000"/>
         </w:rPr>
-        <w:t>]</w:t>
-      </w:r>
-      <w:r>
-        <w:rPr>
+        <w:t>注：如果有</w:t>
+      </w:r>
+      <w:r>
+        <w:rPr>
+          <w:rFonts w:hint="eastAsia"/>
           <w:color w:val="FF0000"/>
         </w:rPr>
-        <w:t xml:space="preserve">, </w:t>
-      </w:r>
-      <w:r>
-        <w:rPr>
-          <w:rFonts w:hint="eastAsia"/>
-          <w:color w:val="FF0000"/>
-        </w:rPr>
-        <w:t>[</w:t>
-      </w:r>
-      <w:r>
-        <w:rPr>
-          <w:color w:val="FF0000"/>
-        </w:rPr>
-        <w:t>8: "</w:t>
-      </w:r>
-      <w:r>
-        <w:rPr>
-          <w:color w:val="FF0000"/>
-        </w:rPr>
-        <w:t>开</w:t>
-      </w:r>
-      <w:r>
-        <w:rPr>
-          <w:color w:val="FF0000"/>
-        </w:rPr>
-        <w:t>"</w:t>
-      </w:r>
-      <w:r>
-        <w:rPr>
-          <w:rFonts w:hint="eastAsia"/>
-          <w:color w:val="FF0000"/>
-        </w:rPr>
-        <w:t>]]</w:t>
-      </w:r>
-    </w:p>
-    <w:p>
-      <w:r>
-        <w:t xml:space="preserve">        "unit</w:t>
-      </w:r>
-      <w:proofErr w:type="gramStart"/>
-      <w:r>
-        <w:t>" :</w:t>
-      </w:r>
-      <w:proofErr w:type="gramEnd"/>
-      <w:r>
-        <w:t xml:space="preserve"> ""</w:t>
-      </w:r>
-    </w:p>
-    <w:p>
-      <w:r>
-        <w:t xml:space="preserve">      }</w:t>
-      </w:r>
-    </w:p>
-    <w:p>
-      <w:r>
-        <w:t xml:space="preserve">    ],</w:t>
-      </w:r>
-    </w:p>
-    <w:p>
-      <w:r>
-        <w:t xml:space="preserve">  "</w:t>
-      </w:r>
-      <w:proofErr w:type="spellStart"/>
-      <w:proofErr w:type="gramStart"/>
-      <w:r>
-        <w:t>groupID</w:t>
-      </w:r>
-      <w:proofErr w:type="spellEnd"/>
-      <w:proofErr w:type="gramEnd"/>
-      <w:r>
-        <w:t>" : "2"</w:t>
-      </w:r>
-    </w:p>
-    <w:p>
-      <w:r>
-        <w:t>}</w:t>
-      </w:r>
-    </w:p>
-    <w:p>
-      <w:pPr>
-        <w:rPr>
-          <w:color w:val="FF0000"/>
-        </w:rPr>
-      </w:pPr>
-      <w:r>
-        <w:rPr>
-          <w:rFonts w:hint="eastAsia"/>
-          <w:color w:val="FF0000"/>
-        </w:rPr>
-        <w:t>注：如果有</w:t>
-      </w:r>
-      <w:proofErr w:type="spellStart"/>
-      <w:r>
-        <w:rPr>
-          <w:rFonts w:hint="eastAsia"/>
-          <w:color w:val="FF0000"/>
-        </w:rPr>
         <w:t>devID</w:t>
       </w:r>
-      <w:proofErr w:type="spellEnd"/>
       <w:r>
         <w:rPr>
           <w:rFonts w:hint="eastAsia"/>
@@ -2686,13 +2200,8 @@
         <w:t>dservice/</w:t>
       </w:r>
       <w:r>
-        <w:t xml:space="preserve"> </w:t>
-      </w:r>
-      <w:proofErr w:type="spellStart"/>
-      <w:r>
-        <w:t>sendcommand</w:t>
-      </w:r>
-      <w:proofErr w:type="spellEnd"/>
+        <w:t xml:space="preserve"> sendcommand</w:t>
+      </w:r>
     </w:p>
     <w:p>
       <w:r>
@@ -2715,13 +2224,9 @@
         </w:rPr>
         <w:tab/>
       </w:r>
-      <w:proofErr w:type="spellStart"/>
-      <w:proofErr w:type="gramStart"/>
       <w:r>
         <w:t>deviceID</w:t>
       </w:r>
-      <w:proofErr w:type="spellEnd"/>
-      <w:proofErr w:type="gramEnd"/>
       <w:r>
         <w:rPr>
           <w:rFonts w:hint="eastAsia"/>
@@ -2764,21 +2269,7 @@
         <w:rPr>
           <w:rFonts w:hint="eastAsia"/>
         </w:rPr>
-        <w:t>该</w:t>
-      </w:r>
-      <w:proofErr w:type="gramStart"/>
-      <w:r>
-        <w:rPr>
-          <w:rFonts w:hint="eastAsia"/>
-        </w:rPr>
-        <w:t>值依据</w:t>
-      </w:r>
-      <w:proofErr w:type="gramEnd"/>
-      <w:r>
-        <w:rPr>
-          <w:rFonts w:hint="eastAsia"/>
-        </w:rPr>
-        <w:t>第</w:t>
+        <w:t>该值依据第</w:t>
       </w:r>
       <w:r>
         <w:rPr>
@@ -2798,11 +2289,9 @@
         </w:rPr>
         <w:t xml:space="preserve"> </w:t>
       </w:r>
-      <w:proofErr w:type="spellStart"/>
       <w:r>
         <w:t>cmdList</w:t>
       </w:r>
-      <w:proofErr w:type="spellEnd"/>
       <w:r>
         <w:rPr>
           <w:rFonts w:hint="eastAsia"/>
@@ -2885,16 +2374,8 @@
         <w:rPr>
           <w:rFonts w:hint="eastAsia"/>
         </w:rPr>
-        <w:t>为成功，</w:t>
-      </w:r>
-      <w:proofErr w:type="gramStart"/>
-      <w:r>
-        <w:rPr>
-          <w:rFonts w:hint="eastAsia"/>
-        </w:rPr>
-        <w:t>非零失败</w:t>
-      </w:r>
-      <w:proofErr w:type="gramEnd"/>
+        <w:t>为成功，非零失败</w:t>
+      </w:r>
     </w:p>
     <w:p>
       <w:r>
@@ -2953,13 +2434,8 @@
         <w:t>dservice/</w:t>
       </w:r>
       <w:r>
-        <w:t xml:space="preserve"> </w:t>
-      </w:r>
-      <w:proofErr w:type="spellStart"/>
-      <w:r>
-        <w:t>sendcommand</w:t>
-      </w:r>
-      <w:proofErr w:type="spellEnd"/>
+        <w:t>datachart</w:t>
+      </w:r>
     </w:p>
     <w:p>
       <w:r>
@@ -2981,18 +2457,11 @@
           <w:rFonts w:hint="eastAsia"/>
         </w:rPr>
         <w:tab/>
-      </w:r>
-      <w:proofErr w:type="spellStart"/>
-      <w:r>
-        <w:rPr>
-          <w:rFonts w:hint="eastAsia"/>
-        </w:rPr>
         <w:t>d</w:t>
       </w:r>
       <w:r>
         <w:t>eviceID</w:t>
       </w:r>
-      <w:proofErr w:type="spellEnd"/>
       <w:r>
         <w:rPr>
           <w:rFonts w:hint="eastAsia"/>
@@ -3022,11 +2491,9 @@
         </w:rPr>
         <w:tab/>
       </w:r>
-      <w:proofErr w:type="spellStart"/>
       <w:r>
         <w:t>quotaID</w:t>
       </w:r>
-      <w:proofErr w:type="spellEnd"/>
       <w:r>
         <w:rPr>
           <w:rFonts w:hint="eastAsia"/>
@@ -3051,7 +2518,6 @@
       <w:pPr>
         <w:ind w:firstLine="420"/>
       </w:pPr>
-      <w:proofErr w:type="spellStart"/>
       <w:r>
         <w:rPr>
           <w:rFonts w:hint="eastAsia"/>
@@ -3061,7 +2527,6 @@
       <w:r>
         <w:t>tartTime</w:t>
       </w:r>
-      <w:proofErr w:type="spellEnd"/>
       <w:r>
         <w:rPr>
           <w:rFonts w:hint="eastAsia"/>
@@ -3083,14 +2548,12 @@
         </w:rPr>
         <w:t>（可选，不填时返回</w:t>
       </w:r>
-      <w:proofErr w:type="spellStart"/>
       <w:r>
         <w:rPr>
           <w:rFonts w:hint="eastAsia"/>
         </w:rPr>
         <w:t>endTime</w:t>
       </w:r>
-      <w:proofErr w:type="spellEnd"/>
       <w:r>
         <w:rPr>
           <w:rFonts w:hint="eastAsia"/>
@@ -3102,14 +2565,12 @@
       <w:pPr>
         <w:ind w:firstLine="420"/>
       </w:pPr>
-      <w:proofErr w:type="spellStart"/>
       <w:r>
         <w:rPr>
           <w:rFonts w:hint="eastAsia"/>
         </w:rPr>
         <w:t>endTime</w:t>
       </w:r>
-      <w:proofErr w:type="spellEnd"/>
       <w:r>
         <w:rPr>
           <w:rFonts w:hint="eastAsia"/>
@@ -3129,7 +2590,6 @@
         </w:rPr>
         <w:t>（可选，不填时返回</w:t>
       </w:r>
-      <w:proofErr w:type="spellStart"/>
       <w:r>
         <w:rPr>
           <w:rFonts w:hint="eastAsia"/>
@@ -3139,7 +2599,6 @@
       <w:r>
         <w:t>tartTime</w:t>
       </w:r>
-      <w:proofErr w:type="spellEnd"/>
       <w:r>
         <w:rPr>
           <w:rFonts w:hint="eastAsia"/>
@@ -3161,52 +2620,17 @@
       </w:r>
     </w:p>
     <w:p>
-      <w:proofErr w:type="gramStart"/>
-      <w:r>
-        <w:t>{ "</w:t>
-      </w:r>
-      <w:proofErr w:type="gramEnd"/>
-      <w:r>
-        <w:t>data" : { "</w:t>
-      </w:r>
-      <w:proofErr w:type="spellStart"/>
-      <w:r>
-        <w:t>deviceID</w:t>
-      </w:r>
-      <w:proofErr w:type="spellEnd"/>
-      <w:r>
-        <w:t>" : "a8:a0:26:01:00:4b:12:00",</w:t>
-      </w:r>
-    </w:p>
-    <w:p>
-      <w:r>
-        <w:rPr>
-          <w:rFonts w:hint="eastAsia"/>
-        </w:rPr>
-        <w:t xml:space="preserve">      "</w:t>
-      </w:r>
-      <w:proofErr w:type="spellStart"/>
-      <w:r>
-        <w:rPr>
-          <w:rFonts w:hint="eastAsia"/>
-        </w:rPr>
-        <w:t>deviceName</w:t>
-      </w:r>
-      <w:proofErr w:type="spellEnd"/>
-      <w:r>
-        <w:rPr>
-          <w:rFonts w:hint="eastAsia"/>
-        </w:rPr>
-        <w:t>" : "</w:t>
-      </w:r>
-      <w:proofErr w:type="spellStart"/>
-      <w:r>
-        <w:rPr>
-          <w:rFonts w:hint="eastAsia"/>
-        </w:rPr>
-        <w:t>ZigWSN</w:t>
-      </w:r>
-      <w:proofErr w:type="spellEnd"/>
+      <w:r>
+        <w:t>{ "data" : { "deviceID" : "a8:a0:26:01:00:4b:12:00",</w:t>
+      </w:r>
+    </w:p>
+    <w:p>
+      <w:r>
+        <w:rPr>
+          <w:rFonts w:hint="eastAsia"/>
+        </w:rPr>
+        <w:t xml:space="preserve">      "deviceName" : "ZigWSN</w:t>
+      </w:r>
       <w:r>
         <w:rPr>
           <w:rFonts w:hint="eastAsia"/>
@@ -3225,21 +2649,7 @@
         <w:rPr>
           <w:rFonts w:hint="eastAsia"/>
         </w:rPr>
-        <w:t xml:space="preserve">      "</w:t>
-      </w:r>
-      <w:proofErr w:type="spellStart"/>
-      <w:r>
-        <w:rPr>
-          <w:rFonts w:hint="eastAsia"/>
-        </w:rPr>
-        <w:t>groupName</w:t>
-      </w:r>
-      <w:proofErr w:type="spellEnd"/>
-      <w:r>
-        <w:rPr>
-          <w:rFonts w:hint="eastAsia"/>
-        </w:rPr>
-        <w:t>" : "</w:t>
+        <w:t xml:space="preserve">      "groupName" : "</w:t>
       </w:r>
       <w:r>
         <w:rPr>
@@ -3256,25 +2666,7 @@
     </w:p>
     <w:p>
       <w:r>
-        <w:t xml:space="preserve">      "</w:t>
-      </w:r>
-      <w:proofErr w:type="spellStart"/>
-      <w:proofErr w:type="gramStart"/>
-      <w:r>
-        <w:t>sensorList</w:t>
-      </w:r>
-      <w:proofErr w:type="spellEnd"/>
-      <w:proofErr w:type="gramEnd"/>
-      <w:r>
-        <w:t>" : [ { "</w:t>
-      </w:r>
-      <w:proofErr w:type="spellStart"/>
-      <w:r>
-        <w:t>dataList</w:t>
-      </w:r>
-      <w:proofErr w:type="spellEnd"/>
-      <w:r>
-        <w:t>" : [ [ "2013-02-25 17:26:25",</w:t>
+        <w:t xml:space="preserve">      "sensorList" : [ { "dataList" : [ [ "2013-02-25 17:26:25",</w:t>
       </w:r>
     </w:p>
     <w:p>
@@ -3289,15 +2681,7 @@
     </w:p>
     <w:p>
       <w:r>
-        <w:t xml:space="preserve">                </w:t>
-      </w:r>
-      <w:proofErr w:type="gramStart"/>
-      <w:r>
-        <w:t>[ "</w:t>
-      </w:r>
-      <w:proofErr w:type="gramEnd"/>
-      <w:r>
-        <w:t>2013-02-25 17:26:30",</w:t>
+        <w:t xml:space="preserve">                [ "2013-02-25 17:26:30",</w:t>
       </w:r>
     </w:p>
     <w:p>
@@ -3312,15 +2696,7 @@
     </w:p>
     <w:p>
       <w:r>
-        <w:t xml:space="preserve">                </w:t>
-      </w:r>
-      <w:proofErr w:type="gramStart"/>
-      <w:r>
-        <w:t>[ "</w:t>
-      </w:r>
-      <w:proofErr w:type="gramEnd"/>
-      <w:r>
-        <w:t>2013-02-25 17:26:36",</w:t>
+        <w:t xml:space="preserve">                [ "2013-02-25 17:26:36",</w:t>
       </w:r>
     </w:p>
     <w:p>
@@ -3335,15 +2711,7 @@
     </w:p>
     <w:p>
       <w:r>
-        <w:t xml:space="preserve">                </w:t>
-      </w:r>
-      <w:proofErr w:type="gramStart"/>
-      <w:r>
-        <w:t>[ "</w:t>
-      </w:r>
-      <w:proofErr w:type="gramEnd"/>
-      <w:r>
-        <w:t>2013-02-25 17:27:25",</w:t>
+        <w:t xml:space="preserve">                [ "2013-02-25 17:27:25",</w:t>
       </w:r>
     </w:p>
     <w:p>
@@ -3363,20 +2731,7 @@
     </w:p>
     <w:p>
       <w:r>
-        <w:t xml:space="preserve">            "</w:t>
-      </w:r>
-      <w:proofErr w:type="spellStart"/>
-      <w:r>
-        <w:t>desc</w:t>
-      </w:r>
-      <w:proofErr w:type="spellEnd"/>
-      <w:proofErr w:type="gramStart"/>
-      <w:r>
-        <w:t>" :</w:t>
-      </w:r>
-      <w:proofErr w:type="gramEnd"/>
-      <w:r>
-        <w:t xml:space="preserve"> "",</w:t>
+        <w:t xml:space="preserve">            "desc" : "",</w:t>
       </w:r>
     </w:p>
     <w:p>
@@ -3401,17 +2756,7 @@
     </w:p>
     <w:p>
       <w:r>
-        <w:t xml:space="preserve">            "</w:t>
-      </w:r>
-      <w:proofErr w:type="spellStart"/>
-      <w:proofErr w:type="gramStart"/>
-      <w:r>
-        <w:t>quotaId</w:t>
-      </w:r>
-      <w:proofErr w:type="spellEnd"/>
-      <w:proofErr w:type="gramEnd"/>
-      <w:r>
-        <w:t>" : "1",</w:t>
+        <w:t xml:space="preserve">            "quotaId" : "1",</w:t>
       </w:r>
     </w:p>
     <w:p>
@@ -3441,20 +2786,7 @@
     </w:p>
     <w:p>
       <w:r>
-        <w:t xml:space="preserve">          </w:t>
-      </w:r>
-      <w:proofErr w:type="gramStart"/>
-      <w:r>
-        <w:t>{ "</w:t>
-      </w:r>
-      <w:proofErr w:type="spellStart"/>
-      <w:proofErr w:type="gramEnd"/>
-      <w:r>
-        <w:t>dataList</w:t>
-      </w:r>
-      <w:proofErr w:type="spellEnd"/>
-      <w:r>
-        <w:t>" : [ [ "2013-02-25 17:26:25",</w:t>
+        <w:t xml:space="preserve">          { "dataList" : [ [ "2013-02-25 17:26:25",</w:t>
       </w:r>
     </w:p>
     <w:p>
@@ -3470,15 +2802,7 @@
     </w:p>
     <w:p>
       <w:r>
-        <w:t xml:space="preserve">                </w:t>
-      </w:r>
-      <w:proofErr w:type="gramStart"/>
-      <w:r>
-        <w:t>[ "</w:t>
-      </w:r>
-      <w:proofErr w:type="gramEnd"/>
-      <w:r>
-        <w:t>2013-02-25 17:26:30",</w:t>
+        <w:t xml:space="preserve">                [ "2013-02-25 17:26:30",</w:t>
       </w:r>
     </w:p>
     <w:p>
@@ -3493,15 +2817,7 @@
     </w:p>
     <w:p>
       <w:r>
-        <w:t xml:space="preserve">                </w:t>
-      </w:r>
-      <w:proofErr w:type="gramStart"/>
-      <w:r>
-        <w:t>[ "</w:t>
-      </w:r>
-      <w:proofErr w:type="gramEnd"/>
-      <w:r>
-        <w:t>2013-02-25 17:26:36",</w:t>
+        <w:t xml:space="preserve">                [ "2013-02-25 17:26:36",</w:t>
       </w:r>
     </w:p>
     <w:p>
@@ -3516,15 +2832,7 @@
     </w:p>
     <w:p>
       <w:r>
-        <w:t xml:space="preserve">                </w:t>
-      </w:r>
-      <w:proofErr w:type="gramStart"/>
-      <w:r>
-        <w:t>[ "</w:t>
-      </w:r>
-      <w:proofErr w:type="gramEnd"/>
-      <w:r>
-        <w:t>2013-02-25 17:27:25",</w:t>
+        <w:t xml:space="preserve">                [ "2013-02-25 17:27:25",</w:t>
       </w:r>
     </w:p>
     <w:p>
@@ -3544,20 +2852,7 @@
     </w:p>
     <w:p>
       <w:r>
-        <w:t xml:space="preserve">            "</w:t>
-      </w:r>
-      <w:proofErr w:type="spellStart"/>
-      <w:r>
-        <w:t>desc</w:t>
-      </w:r>
-      <w:proofErr w:type="spellEnd"/>
-      <w:proofErr w:type="gramStart"/>
-      <w:r>
-        <w:t>" :</w:t>
-      </w:r>
-      <w:proofErr w:type="gramEnd"/>
-      <w:r>
-        <w:t xml:space="preserve"> "",</w:t>
+        <w:t xml:space="preserve">            "desc" : "",</w:t>
       </w:r>
     </w:p>
     <w:p>
@@ -3582,30 +2877,12 @@
     </w:p>
     <w:p>
       <w:r>
-        <w:t xml:space="preserve">            "</w:t>
-      </w:r>
-      <w:proofErr w:type="spellStart"/>
-      <w:proofErr w:type="gramStart"/>
-      <w:r>
-        <w:t>quotaId</w:t>
-      </w:r>
-      <w:proofErr w:type="spellEnd"/>
-      <w:proofErr w:type="gramEnd"/>
-      <w:r>
-        <w:t>" : "2",</w:t>
-      </w:r>
-    </w:p>
-    <w:p>
-      <w:r>
-        <w:t xml:space="preserve">            "</w:t>
-      </w:r>
-      <w:proofErr w:type="gramStart"/>
-      <w:r>
-        <w:t>unit</w:t>
-      </w:r>
-      <w:proofErr w:type="gramEnd"/>
-      <w:r>
-        <w:t>" : "%"</w:t>
+        <w:t xml:space="preserve">            "quotaId" : "2",</w:t>
+      </w:r>
+    </w:p>
+    <w:p>
+      <w:r>
+        <w:t xml:space="preserve">            "unit" : "%"</w:t>
       </w:r>
     </w:p>
     <w:p>
@@ -3677,24 +2954,14 @@
       <w:r>
         <w:t xml:space="preserve"> </w:t>
       </w:r>
-      <w:proofErr w:type="spellStart"/>
       <w:r>
         <w:t>getalarm</w:t>
       </w:r>
-      <w:proofErr w:type="gramStart"/>
-      <w:r>
-        <w:rPr>
-          <w:rFonts w:hint="eastAsia"/>
-        </w:rPr>
-        <w:t>?groupID</w:t>
-      </w:r>
-      <w:proofErr w:type="spellEnd"/>
-      <w:proofErr w:type="gramEnd"/>
-      <w:r>
-        <w:rPr>
-          <w:rFonts w:hint="eastAsia"/>
-        </w:rPr>
-        <w:t>=1</w:t>
+      <w:r>
+        <w:rPr>
+          <w:rFonts w:hint="eastAsia"/>
+        </w:rPr>
+        <w:t>?groupID=1</w:t>
       </w:r>
     </w:p>
     <w:p>
@@ -3723,26 +2990,8 @@
       <w:pPr>
         <w:ind w:firstLine="405"/>
       </w:pPr>
-      <w:proofErr w:type="gramStart"/>
-      <w:r>
-        <w:t>{ "</w:t>
-      </w:r>
-      <w:proofErr w:type="spellStart"/>
-      <w:proofErr w:type="gramEnd"/>
-      <w:r>
-        <w:t>AlarmList</w:t>
-      </w:r>
-      <w:proofErr w:type="spellEnd"/>
-      <w:r>
-        <w:t>" : [ { "</w:t>
-      </w:r>
-      <w:proofErr w:type="spellStart"/>
-      <w:r>
-        <w:t>AlarmStatus</w:t>
-      </w:r>
-      <w:proofErr w:type="spellEnd"/>
-      <w:r>
-        <w:t>" : "1",</w:t>
+      <w:r>
+        <w:t>{ "AlarmList" : [ { "AlarmStatus" : "1",</w:t>
       </w:r>
     </w:p>
     <w:p>
@@ -3750,15 +2999,7 @@
         <w:ind w:firstLine="405"/>
       </w:pPr>
       <w:r>
-        <w:t xml:space="preserve">        "Date</w:t>
-      </w:r>
-      <w:proofErr w:type="gramStart"/>
-      <w:r>
-        <w:t>" :</w:t>
-      </w:r>
-      <w:proofErr w:type="gramEnd"/>
-      <w:r>
-        <w:t xml:space="preserve"> "2013-02-26 22:33:08",</w:t>
+        <w:t xml:space="preserve">        "Date" : "2013-02-26 22:33:08",</w:t>
       </w:r>
     </w:p>
     <w:p>
@@ -3766,20 +3007,7 @@
         <w:ind w:firstLine="405"/>
       </w:pPr>
       <w:r>
-        <w:t xml:space="preserve">        "</w:t>
-      </w:r>
-      <w:proofErr w:type="spellStart"/>
-      <w:r>
-        <w:t>DeviceId</w:t>
-      </w:r>
-      <w:proofErr w:type="spellEnd"/>
-      <w:proofErr w:type="gramStart"/>
-      <w:r>
-        <w:t>" :</w:t>
-      </w:r>
-      <w:proofErr w:type="gramEnd"/>
-      <w:r>
-        <w:t xml:space="preserve"> "17:7b:a7:01:00:4b:12:00",</w:t>
+        <w:t xml:space="preserve">        "DeviceId" : "17:7b:a7:01:00:4b:12:00",</w:t>
       </w:r>
     </w:p>
     <w:p>
@@ -3790,30 +3018,8 @@
         <w:rPr>
           <w:rFonts w:hint="eastAsia"/>
         </w:rPr>
-        <w:t xml:space="preserve">        "</w:t>
-      </w:r>
-      <w:proofErr w:type="spellStart"/>
-      <w:r>
-        <w:rPr>
-          <w:rFonts w:hint="eastAsia"/>
-        </w:rPr>
-        <w:t>DeviceName</w:t>
-      </w:r>
-      <w:proofErr w:type="spellEnd"/>
-      <w:r>
-        <w:rPr>
-          <w:rFonts w:hint="eastAsia"/>
-        </w:rPr>
-        <w:t>" : "</w:t>
-      </w:r>
-      <w:proofErr w:type="spellStart"/>
-      <w:r>
-        <w:rPr>
-          <w:rFonts w:hint="eastAsia"/>
-        </w:rPr>
-        <w:t>ZigWSN</w:t>
-      </w:r>
-      <w:proofErr w:type="spellEnd"/>
+        <w:t xml:space="preserve">        "DeviceName" : "ZigWSN</w:t>
+      </w:r>
       <w:r>
         <w:rPr>
           <w:rFonts w:hint="eastAsia"/>
@@ -3867,20 +3073,7 @@
         <w:ind w:firstLine="405"/>
       </w:pPr>
       <w:r>
-        <w:t xml:space="preserve">        "</w:t>
-      </w:r>
-      <w:proofErr w:type="spellStart"/>
-      <w:r>
-        <w:t>QuotaId</w:t>
-      </w:r>
-      <w:proofErr w:type="spellEnd"/>
-      <w:proofErr w:type="gramStart"/>
-      <w:r>
-        <w:t>" :</w:t>
-      </w:r>
-      <w:proofErr w:type="gramEnd"/>
-      <w:r>
-        <w:t xml:space="preserve"> "9",</w:t>
+        <w:t xml:space="preserve">        "QuotaId" : "9",</w:t>
       </w:r>
     </w:p>
     <w:p>
@@ -3888,15 +3081,7 @@
         <w:ind w:firstLine="405"/>
       </w:pPr>
       <w:r>
-        <w:t xml:space="preserve">        "Value</w:t>
-      </w:r>
-      <w:proofErr w:type="gramStart"/>
-      <w:r>
-        <w:t>" :</w:t>
-      </w:r>
-      <w:proofErr w:type="gramEnd"/>
-      <w:r>
-        <w:t xml:space="preserve"> "9.32%"</w:t>
+        <w:t xml:space="preserve">        "Value" : "9.32%"</w:t>
       </w:r>
     </w:p>
     <w:p>
@@ -3912,20 +3097,7 @@
         <w:ind w:firstLine="405"/>
       </w:pPr>
       <w:r>
-        <w:t xml:space="preserve">      </w:t>
-      </w:r>
-      <w:proofErr w:type="gramStart"/>
-      <w:r>
-        <w:t>{ "</w:t>
-      </w:r>
-      <w:proofErr w:type="spellStart"/>
-      <w:proofErr w:type="gramEnd"/>
-      <w:r>
-        <w:t>AlarmStatus</w:t>
-      </w:r>
-      <w:proofErr w:type="spellEnd"/>
-      <w:r>
-        <w:t>" : "2",</w:t>
+        <w:t xml:space="preserve">      { "AlarmStatus" : "2",</w:t>
       </w:r>
     </w:p>
     <w:p>
@@ -3933,15 +3105,7 @@
         <w:ind w:firstLine="405"/>
       </w:pPr>
       <w:r>
-        <w:t xml:space="preserve">        "Date</w:t>
-      </w:r>
-      <w:proofErr w:type="gramStart"/>
-      <w:r>
-        <w:t>" :</w:t>
-      </w:r>
-      <w:proofErr w:type="gramEnd"/>
-      <w:r>
-        <w:t xml:space="preserve"> "2013-02-26 22:32:17",</w:t>
+        <w:t xml:space="preserve">        "Date" : "2013-02-26 22:32:17",</w:t>
       </w:r>
     </w:p>
     <w:p>
@@ -3949,20 +3113,7 @@
         <w:ind w:firstLine="405"/>
       </w:pPr>
       <w:r>
-        <w:t xml:space="preserve">        "</w:t>
-      </w:r>
-      <w:proofErr w:type="spellStart"/>
-      <w:r>
-        <w:t>DeviceId</w:t>
-      </w:r>
-      <w:proofErr w:type="spellEnd"/>
-      <w:proofErr w:type="gramStart"/>
-      <w:r>
-        <w:t>" :</w:t>
-      </w:r>
-      <w:proofErr w:type="gramEnd"/>
-      <w:r>
-        <w:t xml:space="preserve"> "c0:79:a7:01:00:4b:12:00",</w:t>
+        <w:t xml:space="preserve">        "DeviceId" : "c0:79:a7:01:00:4b:12:00",</w:t>
       </w:r>
     </w:p>
     <w:p>
@@ -3973,30 +3124,8 @@
         <w:rPr>
           <w:rFonts w:hint="eastAsia"/>
         </w:rPr>
-        <w:t xml:space="preserve">        "</w:t>
-      </w:r>
-      <w:proofErr w:type="spellStart"/>
-      <w:r>
-        <w:rPr>
-          <w:rFonts w:hint="eastAsia"/>
-        </w:rPr>
-        <w:t>DeviceName</w:t>
-      </w:r>
-      <w:proofErr w:type="spellEnd"/>
-      <w:r>
-        <w:rPr>
-          <w:rFonts w:hint="eastAsia"/>
-        </w:rPr>
-        <w:t>" : "</w:t>
-      </w:r>
-      <w:proofErr w:type="spellStart"/>
-      <w:r>
-        <w:rPr>
-          <w:rFonts w:hint="eastAsia"/>
-        </w:rPr>
-        <w:t>ZigWSN</w:t>
-      </w:r>
-      <w:proofErr w:type="spellEnd"/>
+        <w:t xml:space="preserve">        "DeviceName" : "ZigWSN</w:t>
+      </w:r>
       <w:r>
         <w:rPr>
           <w:rFonts w:hint="eastAsia"/>
@@ -4038,20 +3167,7 @@
         <w:ind w:firstLine="405"/>
       </w:pPr>
       <w:r>
-        <w:t xml:space="preserve">        "</w:t>
-      </w:r>
-      <w:proofErr w:type="spellStart"/>
-      <w:r>
-        <w:t>QuotaId</w:t>
-      </w:r>
-      <w:proofErr w:type="spellEnd"/>
-      <w:proofErr w:type="gramStart"/>
-      <w:r>
-        <w:t>" :</w:t>
-      </w:r>
-      <w:proofErr w:type="gramEnd"/>
-      <w:r>
-        <w:t xml:space="preserve"> "8",</w:t>
+        <w:t xml:space="preserve">        "QuotaId" : "8",</w:t>
       </w:r>
     </w:p>
     <w:p>
@@ -4090,20 +3206,7 @@
         <w:ind w:firstLine="405"/>
       </w:pPr>
       <w:r>
-        <w:t xml:space="preserve">      </w:t>
-      </w:r>
-      <w:proofErr w:type="gramStart"/>
-      <w:r>
-        <w:t>{ "</w:t>
-      </w:r>
-      <w:proofErr w:type="spellStart"/>
-      <w:proofErr w:type="gramEnd"/>
-      <w:r>
-        <w:t>AlarmStatus</w:t>
-      </w:r>
-      <w:proofErr w:type="spellEnd"/>
-      <w:r>
-        <w:t>" : "2",</w:t>
+        <w:t xml:space="preserve">      { "AlarmStatus" : "2",</w:t>
       </w:r>
     </w:p>
     <w:p>
@@ -4111,15 +3214,7 @@
         <w:ind w:firstLine="405"/>
       </w:pPr>
       <w:r>
-        <w:t xml:space="preserve">        "Date</w:t>
-      </w:r>
-      <w:proofErr w:type="gramStart"/>
-      <w:r>
-        <w:t>" :</w:t>
-      </w:r>
-      <w:proofErr w:type="gramEnd"/>
-      <w:r>
-        <w:t xml:space="preserve"> "2013-02-25 14:12:33",</w:t>
+        <w:t xml:space="preserve">        "Date" : "2013-02-25 14:12:33",</w:t>
       </w:r>
     </w:p>
     <w:p>
@@ -4128,20 +3223,7 @@
       </w:pPr>
       <w:r>
         <w:lastRenderedPageBreak/>
-        <w:t xml:space="preserve">        "</w:t>
-      </w:r>
-      <w:proofErr w:type="spellStart"/>
-      <w:r>
-        <w:t>DeviceId</w:t>
-      </w:r>
-      <w:proofErr w:type="spellEnd"/>
-      <w:proofErr w:type="gramStart"/>
-      <w:r>
-        <w:t>" :</w:t>
-      </w:r>
-      <w:proofErr w:type="gramEnd"/>
-      <w:r>
-        <w:t xml:space="preserve"> "4f:7b:a7:01:00:4b:12:00",</w:t>
+        <w:t xml:space="preserve">        "DeviceId" : "4f:7b:a7:01:00:4b:12:00",</w:t>
       </w:r>
     </w:p>
     <w:p>
@@ -4152,30 +3234,8 @@
         <w:rPr>
           <w:rFonts w:hint="eastAsia"/>
         </w:rPr>
-        <w:t xml:space="preserve">        "</w:t>
-      </w:r>
-      <w:proofErr w:type="spellStart"/>
-      <w:r>
-        <w:rPr>
-          <w:rFonts w:hint="eastAsia"/>
-        </w:rPr>
-        <w:t>DeviceName</w:t>
-      </w:r>
-      <w:proofErr w:type="spellEnd"/>
-      <w:r>
-        <w:rPr>
-          <w:rFonts w:hint="eastAsia"/>
-        </w:rPr>
-        <w:t>" : "</w:t>
-      </w:r>
-      <w:proofErr w:type="spellStart"/>
-      <w:r>
-        <w:rPr>
-          <w:rFonts w:hint="eastAsia"/>
-        </w:rPr>
-        <w:t>ZigWSN</w:t>
-      </w:r>
-      <w:proofErr w:type="spellEnd"/>
+        <w:t xml:space="preserve">        "DeviceName" : "ZigWSN</w:t>
+      </w:r>
       <w:r>
         <w:rPr>
           <w:rFonts w:hint="eastAsia"/>
@@ -4217,20 +3277,7 @@
         <w:ind w:firstLine="405"/>
       </w:pPr>
       <w:r>
-        <w:t xml:space="preserve">        "</w:t>
-      </w:r>
-      <w:proofErr w:type="spellStart"/>
-      <w:r>
-        <w:t>QuotaId</w:t>
-      </w:r>
-      <w:proofErr w:type="spellEnd"/>
-      <w:proofErr w:type="gramStart"/>
-      <w:r>
-        <w:t>" :</w:t>
-      </w:r>
-      <w:proofErr w:type="gramEnd"/>
-      <w:r>
-        <w:t xml:space="preserve"> "9",</w:t>
+        <w:t xml:space="preserve">        "QuotaId" : "9",</w:t>
       </w:r>
     </w:p>
     <w:p>
@@ -4238,15 +3285,7 @@
         <w:ind w:firstLine="405"/>
       </w:pPr>
       <w:r>
-        <w:t xml:space="preserve">        "Value</w:t>
-      </w:r>
-      <w:proofErr w:type="gramStart"/>
-      <w:r>
-        <w:t>" :</w:t>
-      </w:r>
-      <w:proofErr w:type="gramEnd"/>
-      <w:r>
-        <w:t xml:space="preserve"> "100.00%"</w:t>
+        <w:t xml:space="preserve">        "Value" : "100.00%"</w:t>
       </w:r>
     </w:p>
     <w:p>
@@ -4279,7 +3318,6 @@
         </w:rPr>
         <w:t>注：无</w:t>
       </w:r>
-      <w:proofErr w:type="spellStart"/>
       <w:r>
         <w:rPr>
           <w:rFonts w:hint="eastAsia"/>
@@ -4287,7 +3325,6 @@
         </w:rPr>
         <w:t>groupID</w:t>
       </w:r>
-      <w:proofErr w:type="spellEnd"/>
       <w:r>
         <w:rPr>
           <w:rFonts w:hint="eastAsia"/>
@@ -4323,21 +3360,7 @@
         <w:rPr>
           <w:rFonts w:hint="eastAsia"/>
         </w:rPr>
-        <w:t>我的</w:t>
-      </w:r>
-      <w:proofErr w:type="gramStart"/>
-      <w:r>
-        <w:rPr>
-          <w:rFonts w:hint="eastAsia"/>
-        </w:rPr>
-        <w:t>帐号</w:t>
-      </w:r>
-      <w:proofErr w:type="gramEnd"/>
-      <w:r>
-        <w:rPr>
-          <w:rFonts w:hint="eastAsia"/>
-        </w:rPr>
-        <w:t>接口</w:t>
+        <w:t>我的帐号接口</w:t>
       </w:r>
     </w:p>
     <w:p>
@@ -4387,21 +3410,7 @@
         <w:rPr>
           <w:rFonts w:hint="eastAsia"/>
         </w:rPr>
-        <w:t xml:space="preserve">    "</w:t>
-      </w:r>
-      <w:proofErr w:type="spellStart"/>
-      <w:r>
-        <w:rPr>
-          <w:rFonts w:hint="eastAsia"/>
-        </w:rPr>
-        <w:t>UserName</w:t>
-      </w:r>
-      <w:proofErr w:type="spellEnd"/>
-      <w:r>
-        <w:rPr>
-          <w:rFonts w:hint="eastAsia"/>
-        </w:rPr>
-        <w:t>": "</w:t>
+        <w:t xml:space="preserve">    "UserName": "</w:t>
       </w:r>
       <w:r>
         <w:rPr>
@@ -4443,17 +3452,7 @@
     </w:p>
     <w:p>
       <w:r>
-        <w:t xml:space="preserve">    "</w:t>
-      </w:r>
-      <w:proofErr w:type="spellStart"/>
-      <w:proofErr w:type="gramStart"/>
-      <w:r>
-        <w:t>eMail</w:t>
-      </w:r>
-      <w:proofErr w:type="spellEnd"/>
-      <w:proofErr w:type="gramEnd"/>
-      <w:r>
-        <w:t>": "-"</w:t>
+        <w:t xml:space="preserve">    "eMail": "-"</w:t>
       </w:r>
     </w:p>
     <w:p>
@@ -4489,46 +3488,21 @@
         </w:rPr>
         <w:t>：</w:t>
       </w:r>
-      <w:r>
-        <w:fldChar w:fldCharType="begin"/>
-      </w:r>
-      <w:r>
-        <w:instrText xml:space="preserve"> HYPERLINK "</w:instrText>
-      </w:r>
-      <w:r>
-        <w:rPr>
-          <w:rFonts w:hint="eastAsia"/>
-        </w:rPr>
-        <w:instrText>http://218.246.112.92/</w:instrText>
-      </w:r>
-      <w:r>
-        <w:instrText>dservice/</w:instrText>
-      </w:r>
-      <w:r>
-        <w:instrText>updatepwd</w:instrText>
-      </w:r>
-      <w:r>
-        <w:instrText xml:space="preserve">" </w:instrText>
-      </w:r>
-      <w:r>
-        <w:fldChar w:fldCharType="separate"/>
-      </w:r>
-      <w:r>
-        <w:rPr>
-          <w:rStyle w:val="a7"/>
-          <w:rFonts w:hint="eastAsia"/>
-        </w:rPr>
-        <w:t>http://218.246.112.92/</w:t>
-      </w:r>
-      <w:r>
-        <w:rPr>
-          <w:rStyle w:val="a7"/>
-        </w:rPr>
-        <w:t>dservice/updatepwd</w:t>
-      </w:r>
-      <w:r>
-        <w:fldChar w:fldCharType="end"/>
-      </w:r>
+      <w:hyperlink r:id="rId7" w:history="1">
+        <w:r>
+          <w:rPr>
+            <w:rStyle w:val="a7"/>
+            <w:rFonts w:hint="eastAsia"/>
+          </w:rPr>
+          <w:t>http://218.246.112.92/</w:t>
+        </w:r>
+        <w:r>
+          <w:rPr>
+            <w:rStyle w:val="a7"/>
+          </w:rPr>
+          <w:t>dservice/updatepwd</w:t>
+        </w:r>
+      </w:hyperlink>
     </w:p>
     <w:p>
       <w:r>
@@ -4559,11 +3533,9 @@
         </w:rPr>
         <w:t xml:space="preserve">    "</w:t>
       </w:r>
-      <w:proofErr w:type="spellStart"/>
       <w:r>
         <w:t>OldPassword</w:t>
       </w:r>
-      <w:proofErr w:type="spellEnd"/>
       <w:r>
         <w:rPr>
           <w:rFonts w:hint="eastAsia"/>
@@ -5527,7 +4499,6 @@
                 <w:sz w:val="22"/>
               </w:rPr>
             </w:pPr>
-            <w:proofErr w:type="spellStart"/>
             <w:r>
               <w:rPr>
                 <w:rFonts w:ascii="宋体" w:eastAsia="宋体" w:hAnsi="宋体" w:cs="宋体" w:hint="eastAsia"/>
@@ -5537,7 +4508,6 @@
               </w:rPr>
               <w:t>ppm</w:t>
             </w:r>
-            <w:proofErr w:type="spellEnd"/>
           </w:p>
         </w:tc>
         <w:tc>
@@ -6078,7 +5048,6 @@
                 <w:sz w:val="22"/>
               </w:rPr>
             </w:pPr>
-            <w:proofErr w:type="spellStart"/>
             <w:r>
               <w:rPr>
                 <w:rFonts w:ascii="宋体" w:eastAsia="宋体" w:hAnsi="宋体" w:cs="宋体" w:hint="eastAsia"/>
@@ -6088,7 +5057,6 @@
               </w:rPr>
               <w:t>hpa</w:t>
             </w:r>
-            <w:proofErr w:type="spellEnd"/>
           </w:p>
         </w:tc>
         <w:tc>

</xml_diff>

<commit_message>
BIG feature for forum
</commit_message>
<xml_diff>
--- a/智能农业手机客户端接口.docx
+++ b/智能农业手机客户端接口.docx
@@ -4167,25 +4167,60 @@
     </w:p>
     <w:p>
       <w:r>
-        <w:t>consult_id</w:t>
-      </w:r>
-      <w:r>
-        <w:rPr>
-          <w:rFonts w:hint="eastAsia"/>
-        </w:rPr>
-        <w:tab/>
-      </w:r>
-      <w:r>
-        <w:rPr>
-          <w:rFonts w:hint="eastAsia"/>
-        </w:rPr>
-        <w:t>咨询</w:t>
-      </w:r>
-      <w:r>
-        <w:rPr>
-          <w:rFonts w:hint="eastAsia"/>
-        </w:rPr>
-        <w:t>贴</w:t>
+        <w:t>count</w:t>
+      </w:r>
+      <w:r>
+        <w:rPr>
+          <w:rFonts w:hint="eastAsia"/>
+        </w:rPr>
+        <w:tab/>
+      </w:r>
+      <w:r>
+        <w:rPr>
+          <w:rFonts w:hint="eastAsia"/>
+        </w:rPr>
+        <w:tab/>
+      </w:r>
+      <w:r>
+        <w:rPr>
+          <w:rFonts w:hint="eastAsia"/>
+        </w:rPr>
+        <w:t>获取帖子条数。无此参数，默认返回</w:t>
+      </w:r>
+      <w:r>
+        <w:rPr>
+          <w:rFonts w:hint="eastAsia"/>
+        </w:rPr>
+        <w:t>20</w:t>
+      </w:r>
+      <w:r>
+        <w:rPr>
+          <w:rFonts w:hint="eastAsia"/>
+        </w:rPr>
+        <w:t>条。</w:t>
+      </w:r>
+    </w:p>
+    <w:p>
+      <w:r>
+        <w:t>parent_id</w:t>
+      </w:r>
+      <w:r>
+        <w:rPr>
+          <w:rFonts w:hint="eastAsia"/>
+        </w:rPr>
+        <w:tab/>
+      </w:r>
+      <w:r>
+        <w:rPr>
+          <w:rFonts w:hint="eastAsia"/>
+        </w:rPr>
+        <w:tab/>
+      </w:r>
+      <w:r>
+        <w:rPr>
+          <w:rFonts w:hint="eastAsia"/>
+        </w:rPr>
+        <w:t>父贴</w:t>
       </w:r>
       <w:r>
         <w:rPr>
@@ -4197,7 +4232,7 @@
         <w:rPr>
           <w:rFonts w:hint="eastAsia"/>
         </w:rPr>
-        <w:t>，无此参数或等于</w:t>
+        <w:t>。无此参数或等于</w:t>
       </w:r>
       <w:r>
         <w:rPr>
@@ -4209,39 +4244,174 @@
         <w:rPr>
           <w:rFonts w:hint="eastAsia"/>
         </w:rPr>
-        <w:t>，表示获得所有跟贴</w:t>
-      </w:r>
-    </w:p>
-    <w:p>
-      <w:r>
-        <w:rPr>
-          <w:rFonts w:hint="eastAsia"/>
-        </w:rPr>
-        <w:t>page</w:t>
-      </w:r>
-      <w:r>
-        <w:rPr>
-          <w:rFonts w:hint="eastAsia"/>
-        </w:rPr>
-        <w:tab/>
-      </w:r>
-      <w:r>
-        <w:rPr>
-          <w:rFonts w:hint="eastAsia"/>
-        </w:rPr>
-        <w:tab/>
-      </w:r>
-      <w:r>
-        <w:rPr>
-          <w:rFonts w:hint="eastAsia"/>
-        </w:rPr>
-        <w:tab/>
-      </w:r>
-      <w:r>
-        <w:rPr>
-          <w:rFonts w:hint="eastAsia"/>
-        </w:rPr>
-        <w:t>页码，无此参数返回最新跟贴</w:t>
+        <w:t>，返回顶级贴。</w:t>
+      </w:r>
+    </w:p>
+    <w:p>
+      <w:bookmarkStart w:id="27" w:name="OLE_LINK30"/>
+      <w:bookmarkStart w:id="28" w:name="OLE_LINK31"/>
+      <w:r>
+        <w:t>first_id</w:t>
+      </w:r>
+      <w:bookmarkEnd w:id="27"/>
+      <w:bookmarkEnd w:id="28"/>
+      <w:r>
+        <w:rPr>
+          <w:rFonts w:hint="eastAsia"/>
+        </w:rPr>
+        <w:tab/>
+      </w:r>
+      <w:r>
+        <w:rPr>
+          <w:rFonts w:hint="eastAsia"/>
+        </w:rPr>
+        <w:tab/>
+      </w:r>
+      <w:r>
+        <w:rPr>
+          <w:rFonts w:hint="eastAsia"/>
+        </w:rPr>
+        <w:t>当前第一个帖子的</w:t>
+      </w:r>
+      <w:r>
+        <w:rPr>
+          <w:rFonts w:hint="eastAsia"/>
+        </w:rPr>
+        <w:t>ID</w:t>
+      </w:r>
+      <w:r>
+        <w:rPr>
+          <w:rFonts w:hint="eastAsia"/>
+        </w:rPr>
+        <w:t>，有此参数，表示获取同级最新的帖子。</w:t>
+      </w:r>
+    </w:p>
+    <w:p>
+      <w:pPr>
+        <w:rPr>
+          <w:rFonts w:hint="eastAsia"/>
+        </w:rPr>
+      </w:pPr>
+      <w:r>
+        <w:t>last_id</w:t>
+      </w:r>
+      <w:r>
+        <w:rPr>
+          <w:rFonts w:hint="eastAsia"/>
+        </w:rPr>
+        <w:tab/>
+      </w:r>
+      <w:r>
+        <w:rPr>
+          <w:rFonts w:hint="eastAsia"/>
+        </w:rPr>
+        <w:tab/>
+      </w:r>
+      <w:r>
+        <w:rPr>
+          <w:rFonts w:hint="eastAsia"/>
+        </w:rPr>
+        <w:t>当前最后一个帖子的</w:t>
+      </w:r>
+      <w:r>
+        <w:rPr>
+          <w:rFonts w:hint="eastAsia"/>
+        </w:rPr>
+        <w:t>ID</w:t>
+      </w:r>
+      <w:r>
+        <w:rPr>
+          <w:rFonts w:hint="eastAsia"/>
+        </w:rPr>
+        <w:t>，有此参数，表示获取同级之前的帖子。</w:t>
+      </w:r>
+    </w:p>
+    <w:p>
+      <w:r>
+        <w:rPr>
+          <w:rFonts w:hint="eastAsia"/>
+        </w:rPr>
+        <w:t>order</w:t>
+      </w:r>
+      <w:r>
+        <w:rPr>
+          <w:rFonts w:hint="eastAsia"/>
+        </w:rPr>
+        <w:tab/>
+      </w:r>
+      <w:r>
+        <w:rPr>
+          <w:rFonts w:hint="eastAsia"/>
+        </w:rPr>
+        <w:tab/>
+      </w:r>
+      <w:r>
+        <w:rPr>
+          <w:rFonts w:hint="eastAsia"/>
+        </w:rPr>
+        <w:t>返回顺序，</w:t>
+      </w:r>
+      <w:r>
+        <w:rPr>
+          <w:rFonts w:hint="eastAsia"/>
+        </w:rPr>
+        <w:t>0-</w:t>
+      </w:r>
+      <w:r>
+        <w:rPr>
+          <w:rFonts w:hint="eastAsia"/>
+        </w:rPr>
+        <w:t>时间反序，</w:t>
+      </w:r>
+      <w:r>
+        <w:rPr>
+          <w:rFonts w:hint="eastAsia"/>
+        </w:rPr>
+        <w:t>1-</w:t>
+      </w:r>
+      <w:r>
+        <w:rPr>
+          <w:rFonts w:hint="eastAsia"/>
+        </w:rPr>
+        <w:t>时间正序，默认反序</w:t>
+      </w:r>
+    </w:p>
+    <w:p>
+      <w:r>
+        <w:rPr>
+          <w:rFonts w:hint="eastAsia"/>
+        </w:rPr>
+        <w:t>注意：</w:t>
+      </w:r>
+      <w:r>
+        <w:t>first_id</w:t>
+      </w:r>
+      <w:r>
+        <w:rPr>
+          <w:rFonts w:hint="eastAsia"/>
+        </w:rPr>
+        <w:t>和</w:t>
+      </w:r>
+      <w:r>
+        <w:t>last_id</w:t>
+      </w:r>
+      <w:r>
+        <w:rPr>
+          <w:rFonts w:hint="eastAsia"/>
+        </w:rPr>
+        <w:t>不能同时出现，否则返回参数错（</w:t>
+      </w:r>
+      <w:r>
+        <w:rPr>
+          <w:rFonts w:hint="eastAsia"/>
+        </w:rPr>
+        <w:t>11</w:t>
+      </w:r>
+      <w:r>
+        <w:rPr>
+          <w:rFonts w:hint="eastAsia"/>
+        </w:rPr>
+        <w:t>）</w:t>
       </w:r>
     </w:p>
     <w:p>
@@ -4261,9 +4431,13 @@
       <w:pPr>
         <w:ind w:firstLine="405"/>
       </w:pPr>
+      <w:bookmarkStart w:id="29" w:name="OLE_LINK32"/>
+      <w:bookmarkStart w:id="30" w:name="OLE_LINK33"/>
       <w:r>
         <w:t>"Status": 0</w:t>
       </w:r>
+      <w:bookmarkEnd w:id="29"/>
+      <w:bookmarkEnd w:id="30"/>
       <w:r>
         <w:rPr>
           <w:rFonts w:hint="eastAsia"/>
@@ -4282,32 +4456,60 @@
       <w:pPr>
         <w:ind w:firstLine="405"/>
       </w:pPr>
-      <w:bookmarkStart w:id="27" w:name="OLE_LINK28"/>
-      <w:bookmarkStart w:id="28" w:name="OLE_LINK29"/>
-      <w:r>
+      <w:r>
+        <w:lastRenderedPageBreak/>
         <w:t>"</w:t>
       </w:r>
       <w:r>
-        <w:t>ConsultationList</w:t>
-      </w:r>
-      <w:r>
-        <w:t xml:space="preserve">": </w:t>
-      </w:r>
-    </w:p>
-    <w:bookmarkEnd w:id="27"/>
-    <w:bookmarkEnd w:id="28"/>
+        <w:rPr>
+          <w:rFonts w:hint="eastAsia"/>
+        </w:rPr>
+        <w:t>Left</w:t>
+      </w:r>
+      <w:r>
+        <w:t>": 0</w:t>
+      </w:r>
+      <w:r>
+        <w:rPr>
+          <w:rFonts w:hint="eastAsia"/>
+        </w:rPr>
+        <w:tab/>
+      </w:r>
+      <w:r>
+        <w:rPr>
+          <w:rFonts w:hint="eastAsia"/>
+        </w:rPr>
+        <w:tab/>
+        <w:t>//</w:t>
+      </w:r>
+      <w:r>
+        <w:t>first_id</w:t>
+      </w:r>
+      <w:r>
+        <w:rPr>
+          <w:rFonts w:hint="eastAsia"/>
+        </w:rPr>
+        <w:t>时有效</w:t>
+      </w:r>
+    </w:p>
     <w:p>
       <w:pPr>
         <w:ind w:firstLine="405"/>
       </w:pPr>
-      <w:r>
-        <w:rPr>
-          <w:rFonts w:hint="eastAsia"/>
-        </w:rPr>
-        <w:tab/>
-        <w:t>[</w:t>
-      </w:r>
-    </w:p>
+      <w:bookmarkStart w:id="31" w:name="OLE_LINK28"/>
+      <w:bookmarkStart w:id="32" w:name="OLE_LINK29"/>
+      <w:r>
+        <w:t>"</w:t>
+      </w:r>
+      <w:r>
+        <w:t>ConsultationList</w:t>
+      </w:r>
+      <w:r>
+        <w:t xml:space="preserve">": </w:t>
+      </w:r>
+    </w:p>
+    <w:bookmarkEnd w:id="31"/>
+    <w:bookmarkEnd w:id="32"/>
     <w:p>
       <w:pPr>
         <w:ind w:firstLine="405"/>
@@ -4317,6 +4519,18 @@
           <w:rFonts w:hint="eastAsia"/>
         </w:rPr>
         <w:tab/>
+        <w:t>[</w:t>
+      </w:r>
+    </w:p>
+    <w:p>
+      <w:pPr>
+        <w:ind w:firstLine="405"/>
+      </w:pPr>
+      <w:r>
+        <w:rPr>
+          <w:rFonts w:hint="eastAsia"/>
+        </w:rPr>
+        <w:tab/>
       </w:r>
       <w:r>
         <w:rPr>
@@ -4324,6 +4538,94 @@
         </w:rPr>
         <w:tab/>
         <w:t>{</w:t>
+      </w:r>
+    </w:p>
+    <w:p>
+      <w:pPr>
+        <w:ind w:firstLine="405"/>
+      </w:pPr>
+      <w:r>
+        <w:rPr>
+          <w:rFonts w:hint="eastAsia"/>
+        </w:rPr>
+        <w:tab/>
+      </w:r>
+      <w:r>
+        <w:rPr>
+          <w:rFonts w:hint="eastAsia"/>
+        </w:rPr>
+        <w:tab/>
+      </w:r>
+      <w:r>
+        <w:rPr>
+          <w:rFonts w:hint="eastAsia"/>
+        </w:rPr>
+        <w:tab/>
+      </w:r>
+      <w:r>
+        <w:t>"</w:t>
+      </w:r>
+      <w:r>
+        <w:rPr>
+          <w:rFonts w:hint="eastAsia"/>
+        </w:rPr>
+        <w:t>Id</w:t>
+      </w:r>
+      <w:r>
+        <w:t>":</w:t>
+      </w:r>
+      <w:r>
+        <w:rPr>
+          <w:rFonts w:hint="eastAsia"/>
+        </w:rPr>
+        <w:t>本帖</w:t>
+      </w:r>
+      <w:r>
+        <w:rPr>
+          <w:rFonts w:hint="eastAsia"/>
+        </w:rPr>
+        <w:t>ID</w:t>
+      </w:r>
+    </w:p>
+    <w:p>
+      <w:pPr>
+        <w:ind w:firstLine="405"/>
+      </w:pPr>
+      <w:r>
+        <w:rPr>
+          <w:rFonts w:hint="eastAsia"/>
+        </w:rPr>
+        <w:tab/>
+      </w:r>
+      <w:r>
+        <w:rPr>
+          <w:rFonts w:hint="eastAsia"/>
+        </w:rPr>
+        <w:tab/>
+      </w:r>
+      <w:r>
+        <w:rPr>
+          <w:rFonts w:hint="eastAsia"/>
+        </w:rPr>
+        <w:tab/>
+      </w:r>
+      <w:r>
+        <w:t>"</w:t>
+      </w:r>
+      <w:r>
+        <w:rPr>
+          <w:rFonts w:hint="eastAsia"/>
+        </w:rPr>
+        <w:t>Timestamp</w:t>
+      </w:r>
+      <w:r>
+        <w:t xml:space="preserve">": </w:t>
+      </w:r>
+      <w:r>
+        <w:rPr>
+          <w:rFonts w:hint="eastAsia"/>
+        </w:rPr>
+        <w:t>时间戳</w:t>
       </w:r>
     </w:p>
     <w:p>
@@ -4351,7 +4653,6 @@
         <w:ind w:left="840" w:firstLine="420"/>
       </w:pPr>
       <w:r>
-        <w:lastRenderedPageBreak/>
         <w:t>"</w:t>
       </w:r>
       <w:r>
@@ -4416,7 +4717,13 @@
         <w:rPr>
           <w:rFonts w:hint="eastAsia"/>
         </w:rPr>
-        <w:t>跟贴</w:t>
+        <w:t>父</w:t>
+      </w:r>
+      <w:r>
+        <w:rPr>
+          <w:rFonts w:hint="eastAsia"/>
+        </w:rPr>
+        <w:t>贴</w:t>
       </w:r>
       <w:r>
         <w:rPr>
@@ -4433,7 +4740,13 @@
         <w:t>"</w:t>
       </w:r>
       <w:r>
-        <w:t>ChildId</w:t>
+        <w:t>Child</w:t>
+      </w:r>
+      <w:r>
+        <w:rPr>
+          <w:rFonts w:hint="eastAsia"/>
+        </w:rPr>
+        <w:t>Count</w:t>
       </w:r>
       <w:r>
         <w:t xml:space="preserve">": </w:t>
@@ -4442,13 +4755,19 @@
         <w:rPr>
           <w:rFonts w:hint="eastAsia"/>
         </w:rPr>
-        <w:t>字帖</w:t>
-      </w:r>
-      <w:r>
-        <w:rPr>
-          <w:rFonts w:hint="eastAsia"/>
-        </w:rPr>
-        <w:t>ID</w:t>
+        <w:t>子</w:t>
+      </w:r>
+      <w:r>
+        <w:rPr>
+          <w:rFonts w:hint="eastAsia"/>
+        </w:rPr>
+        <w:t>帖</w:t>
+      </w:r>
+      <w:r>
+        <w:rPr>
+          <w:rFonts w:hint="eastAsia"/>
+        </w:rPr>
+        <w:t>条数</w:t>
       </w:r>
     </w:p>
     <w:p>
@@ -5205,7 +5524,6 @@
                 <w:kern w:val="0"/>
                 <w:sz w:val="22"/>
               </w:rPr>
-              <w:lastRenderedPageBreak/>
               <w:t>2</w:t>
             </w:r>
           </w:p>

</xml_diff>

<commit_message>
http image get enhancement
</commit_message>
<xml_diff>
--- a/智能农业手机客户端接口.docx
+++ b/智能农业手机客户端接口.docx
@@ -4119,7 +4119,13 @@
         <w:rPr>
           <w:rFonts w:hint="eastAsia"/>
         </w:rPr>
-        <w:t>获得咨询</w:t>
+        <w:t>获取</w:t>
+      </w:r>
+      <w:r>
+        <w:rPr>
+          <w:rFonts w:hint="eastAsia"/>
+        </w:rPr>
+        <w:t>咨询</w:t>
       </w:r>
     </w:p>
     <w:p>
@@ -4287,11 +4293,6 @@
       </w:r>
     </w:p>
     <w:p>
-      <w:pPr>
-        <w:rPr>
-          <w:rFonts w:hint="eastAsia"/>
-        </w:rPr>
-      </w:pPr>
       <w:r>
         <w:t>last_id</w:t>
       </w:r>
@@ -4676,7 +4677,10 @@
         <w:t>"</w:t>
       </w:r>
       <w:r>
-        <w:t>PhotoUrl</w:t>
+        <w:rPr>
+          <w:rFonts w:hint="eastAsia"/>
+        </w:rPr>
+        <w:t>Photo</w:t>
       </w:r>
       <w:r>
         <w:t xml:space="preserve">": </w:t>
@@ -4685,19 +4689,7 @@
         <w:rPr>
           <w:rFonts w:hint="eastAsia"/>
         </w:rPr>
-        <w:t>图片</w:t>
-      </w:r>
-      <w:r>
-        <w:rPr>
-          <w:rFonts w:hint="eastAsia"/>
-        </w:rPr>
-        <w:t>URL</w:t>
-      </w:r>
-      <w:r>
-        <w:rPr>
-          <w:rFonts w:hint="eastAsia"/>
-        </w:rPr>
-        <w:t>，可用此获得照片</w:t>
+        <w:t>图片文件名，可用此获取缩略图</w:t>
       </w:r>
     </w:p>
     <w:p>
@@ -4708,7 +4700,7 @@
         <w:t>"</w:t>
       </w:r>
       <w:r>
-        <w:t>ParentId</w:t>
+        <w:t>PhotoUrl</w:t>
       </w:r>
       <w:r>
         <w:t xml:space="preserve">": </w:t>
@@ -4717,19 +4709,19 @@
         <w:rPr>
           <w:rFonts w:hint="eastAsia"/>
         </w:rPr>
-        <w:t>父</w:t>
-      </w:r>
-      <w:r>
-        <w:rPr>
-          <w:rFonts w:hint="eastAsia"/>
-        </w:rPr>
-        <w:t>贴</w:t>
-      </w:r>
-      <w:r>
-        <w:rPr>
-          <w:rFonts w:hint="eastAsia"/>
-        </w:rPr>
-        <w:t>ID</w:t>
+        <w:t>图片</w:t>
+      </w:r>
+      <w:r>
+        <w:rPr>
+          <w:rFonts w:hint="eastAsia"/>
+        </w:rPr>
+        <w:t>URL</w:t>
+      </w:r>
+      <w:r>
+        <w:rPr>
+          <w:rFonts w:hint="eastAsia"/>
+        </w:rPr>
+        <w:t>，可用此获得照片</w:t>
       </w:r>
     </w:p>
     <w:p>
@@ -4740,6 +4732,38 @@
         <w:t>"</w:t>
       </w:r>
       <w:r>
+        <w:t>ParentId</w:t>
+      </w:r>
+      <w:r>
+        <w:t xml:space="preserve">": </w:t>
+      </w:r>
+      <w:r>
+        <w:rPr>
+          <w:rFonts w:hint="eastAsia"/>
+        </w:rPr>
+        <w:t>父</w:t>
+      </w:r>
+      <w:r>
+        <w:rPr>
+          <w:rFonts w:hint="eastAsia"/>
+        </w:rPr>
+        <w:t>贴</w:t>
+      </w:r>
+      <w:r>
+        <w:rPr>
+          <w:rFonts w:hint="eastAsia"/>
+        </w:rPr>
+        <w:t>ID</w:t>
+      </w:r>
+    </w:p>
+    <w:p>
+      <w:pPr>
+        <w:ind w:left="840" w:firstLine="420"/>
+      </w:pPr>
+      <w:r>
+        <w:t>"</w:t>
+      </w:r>
+      <w:r>
         <w:t>Child</w:t>
       </w:r>
       <w:r>
@@ -4802,6 +4826,167 @@
     <w:p>
       <w:r>
         <w:t>}</w:t>
+      </w:r>
+    </w:p>
+    <w:p/>
+    <w:p>
+      <w:pPr>
+        <w:pStyle w:val="3"/>
+      </w:pPr>
+      <w:r>
+        <w:rPr>
+          <w:rFonts w:hint="eastAsia"/>
+        </w:rPr>
+        <w:t>3.</w:t>
+      </w:r>
+      <w:r>
+        <w:rPr>
+          <w:rFonts w:hint="eastAsia"/>
+        </w:rPr>
+        <w:t>获取图片</w:t>
+      </w:r>
+    </w:p>
+    <w:p>
+      <w:r>
+        <w:rPr>
+          <w:rFonts w:hint="eastAsia"/>
+        </w:rPr>
+        <w:t>URL</w:t>
+      </w:r>
+      <w:r>
+        <w:rPr>
+          <w:rFonts w:hint="eastAsia"/>
+        </w:rPr>
+        <w:t>：</w:t>
+      </w:r>
+      <w:r>
+        <w:rPr>
+          <w:rFonts w:hint="eastAsia"/>
+        </w:rPr>
+        <w:t>http://218.246.112.92/</w:t>
+      </w:r>
+      <w:r>
+        <w:t>dservice/get</w:t>
+      </w:r>
+      <w:r>
+        <w:rPr>
+          <w:rFonts w:hint="eastAsia"/>
+        </w:rPr>
+        <w:t>image</w:t>
+      </w:r>
+    </w:p>
+    <w:p>
+      <w:r>
+        <w:rPr>
+          <w:rFonts w:hint="eastAsia"/>
+        </w:rPr>
+        <w:t>请求：</w:t>
+      </w:r>
+      <w:r>
+        <w:rPr>
+          <w:rFonts w:hint="eastAsia"/>
+        </w:rPr>
+        <w:t>GET</w:t>
+      </w:r>
+    </w:p>
+    <w:p>
+      <w:r>
+        <w:rPr>
+          <w:rFonts w:hint="eastAsia"/>
+        </w:rPr>
+        <w:t>image</w:t>
+      </w:r>
+      <w:r>
+        <w:rPr>
+          <w:rFonts w:hint="eastAsia"/>
+        </w:rPr>
+        <w:tab/>
+      </w:r>
+      <w:r>
+        <w:rPr>
+          <w:rFonts w:hint="eastAsia"/>
+        </w:rPr>
+        <w:tab/>
+      </w:r>
+      <w:r>
+        <w:rPr>
+          <w:rFonts w:hint="eastAsia"/>
+        </w:rPr>
+        <w:t>图片文件名。必填。</w:t>
+      </w:r>
+    </w:p>
+    <w:p>
+      <w:r>
+        <w:rPr>
+          <w:rFonts w:hint="eastAsia"/>
+        </w:rPr>
+        <w:t>level</w:t>
+      </w:r>
+      <w:r>
+        <w:rPr>
+          <w:rFonts w:hint="eastAsia"/>
+        </w:rPr>
+        <w:tab/>
+      </w:r>
+      <w:r>
+        <w:rPr>
+          <w:rFonts w:hint="eastAsia"/>
+        </w:rPr>
+        <w:tab/>
+      </w:r>
+      <w:r>
+        <w:rPr>
+          <w:rFonts w:hint="eastAsia"/>
+        </w:rPr>
+        <w:tab/>
+      </w:r>
+      <w:r>
+        <w:rPr>
+          <w:rFonts w:hint="eastAsia"/>
+        </w:rPr>
+        <w:t>缩略级别</w:t>
+      </w:r>
+      <w:r>
+        <w:rPr>
+          <w:rFonts w:hint="eastAsia"/>
+        </w:rPr>
+        <w:t>。无此参数或等于</w:t>
+      </w:r>
+      <w:r>
+        <w:rPr>
+          <w:rFonts w:hint="eastAsia"/>
+        </w:rPr>
+        <w:t>0</w:t>
+      </w:r>
+      <w:r>
+        <w:rPr>
+          <w:rFonts w:hint="eastAsia"/>
+        </w:rPr>
+        <w:t>，返回原始图</w:t>
+      </w:r>
+      <w:r>
+        <w:rPr>
+          <w:rFonts w:hint="eastAsia"/>
+        </w:rPr>
+        <w:t>。</w:t>
+      </w:r>
+      <w:r>
+        <w:rPr>
+          <w:rFonts w:hint="eastAsia"/>
+        </w:rPr>
+        <w:t>大于</w:t>
+      </w:r>
+      <w:r>
+        <w:rPr>
+          <w:rFonts w:hint="eastAsia"/>
+        </w:rPr>
+        <w:t>0</w:t>
+      </w:r>
+      <w:r>
+        <w:rPr>
+          <w:rFonts w:hint="eastAsia"/>
+        </w:rPr>
+        <w:t>返回缩略图。</w:t>
       </w:r>
     </w:p>
     <w:p/>
@@ -4966,6 +5151,7 @@
         <w:rPr>
           <w:rFonts w:hint="eastAsia"/>
         </w:rPr>
+        <w:lastRenderedPageBreak/>
         <w:t>请求：</w:t>
       </w:r>
       <w:r>
@@ -9162,6 +9348,7 @@
         <w:rPr>
           <w:rFonts w:hint="eastAsia"/>
         </w:rPr>
+        <w:lastRenderedPageBreak/>
         <w:t>命令列，设备所有可以执行的命令。</w:t>
       </w:r>
     </w:p>

</xml_diff>